<commit_message>
Update Birkdale Village Brainstorming.docx
</commit_message>
<xml_diff>
--- a/Documents/Level II - Malice at McGuire/Birkdale Village Brainstorming.docx
+++ b/Documents/Level II - Malice at McGuire/Birkdale Village Brainstorming.docx
@@ -37,7 +37,47 @@
         <w:rPr>
           <w:rFonts w:ascii="Times New Roman" w:hAnsi="Times New Roman" w:cs="Times New Roman"/>
         </w:rPr>
-        <w:t>I know that Birkdale is supposed to be the more accepting side for the Altered, so seeing people walking around that have physical deformities won’t be all that weird. It’ll be impressive, slightly encouraging, and will emulate what life used to be before the Icarus Incident. The player character will feel remorse and if Alistair is there he’ll comment on the possible future that could be had if Gaia continues their work. This will surprise the player commenting on how he isn’t blaming them for this and will explain that when Gaia’s Advocates does complete it’s mission , it doesn’t mean that the people will return to being normal humans. Efforts to support the new change of humanity will be important and the survivors will be the one’s to propel humanity to greatness for years to come despite the reconstruction and Gaia’s Advocates will be there for that eventual evolution of humanity.</w:t>
+        <w:t xml:space="preserve">I know that Birkdale is supposed to be the more accepting side for the Altered, so seeing people walking around that have physical deformities won’t be all that weird. It’ll be impressive, slightly encouraging, and will emulate what life used to be before the Icarus Incident. The player character will feel remorse and if Alistair is </w:t>
+      </w:r>
+      <w:proofErr w:type="gramStart"/>
+      <w:r>
+        <w:rPr>
+          <w:rFonts w:ascii="Times New Roman" w:hAnsi="Times New Roman" w:cs="Times New Roman"/>
+        </w:rPr>
+        <w:t>there</w:t>
+      </w:r>
+      <w:proofErr w:type="gramEnd"/>
+      <w:r>
+        <w:rPr>
+          <w:rFonts w:ascii="Times New Roman" w:hAnsi="Times New Roman" w:cs="Times New Roman"/>
+        </w:rPr>
+        <w:t xml:space="preserve"> he’ll comment on the possible future that could be had if Gaia continues their work. This will surprise the player commenting on how he isn’t blaming them for this and will explain that when Gaia’s Advocates does complete </w:t>
+      </w:r>
+      <w:proofErr w:type="gramStart"/>
+      <w:r>
+        <w:rPr>
+          <w:rFonts w:ascii="Times New Roman" w:hAnsi="Times New Roman" w:cs="Times New Roman"/>
+        </w:rPr>
+        <w:t>it’s</w:t>
+      </w:r>
+      <w:proofErr w:type="gramEnd"/>
+      <w:r>
+        <w:rPr>
+          <w:rFonts w:ascii="Times New Roman" w:hAnsi="Times New Roman" w:cs="Times New Roman"/>
+        </w:rPr>
+        <w:t xml:space="preserve"> </w:t>
+      </w:r>
+      <w:r>
+        <w:rPr>
+          <w:rFonts w:ascii="Times New Roman" w:hAnsi="Times New Roman" w:cs="Times New Roman"/>
+        </w:rPr>
+        <w:t>mission,</w:t>
+      </w:r>
+      <w:r>
+        <w:rPr>
+          <w:rFonts w:ascii="Times New Roman" w:hAnsi="Times New Roman" w:cs="Times New Roman"/>
+        </w:rPr>
+        <w:t xml:space="preserve"> it doesn’t mean that the people will return to being normal humans. Efforts to support the new change of humanity will be important and the survivors will be the one’s to propel humanity to greatness for years to come despite the reconstruction and Gaia’s Advocates will be there for that eventual evolution of humanity.</w:t>
       </w:r>
     </w:p>
     <w:p>
@@ -154,7 +194,21 @@
         <w:rPr>
           <w:rFonts w:ascii="Times New Roman" w:hAnsi="Times New Roman" w:cs="Times New Roman"/>
         </w:rPr>
-        <w:t xml:space="preserve"> You notice more and more of the people walking around are Altered in some sense, but it doesn’t seem to bother anyone. No one is hiding or ashamed of their differences. You see blend of Altered and humans in a platoon of soldiers jogging in their black and yellow winter exercise uniform chanting songs before meeting with a group of soldiers with rifles outside of a large building and military trucks. Even with the heavy military presence, there is an air of liveliness and serenity with the people. It’s as if life here had return to what it used to be with humans and Altered alike.</w:t>
+        <w:t xml:space="preserve"> You notice more and more of the people walking around are Altered in some sense, but it doesn’t seem to bother anyone. No one is hiding or ashamed of their differences. You see blend of Altered and humans in a platoon of soldiers jogging in their black and yellow winter exercise uniform chanting songs before meeting with a group of soldiers with rifles outside of a large building and military trucks. Even with the heavy military presence, there is an air of liveliness and serenity with the people. It’s as if life here had return to what it used to be with humans and </w:t>
+      </w:r>
+      <w:proofErr w:type="gramStart"/>
+      <w:r>
+        <w:rPr>
+          <w:rFonts w:ascii="Times New Roman" w:hAnsi="Times New Roman" w:cs="Times New Roman"/>
+        </w:rPr>
+        <w:t>Altered</w:t>
+      </w:r>
+      <w:proofErr w:type="gramEnd"/>
+      <w:r>
+        <w:rPr>
+          <w:rFonts w:ascii="Times New Roman" w:hAnsi="Times New Roman" w:cs="Times New Roman"/>
+        </w:rPr>
+        <w:t xml:space="preserve"> alike.</w:t>
       </w:r>
     </w:p>
     <w:p>
@@ -168,20 +222,48 @@
           <w:rFonts w:ascii="Times New Roman" w:hAnsi="Times New Roman" w:cs="Times New Roman"/>
         </w:rPr>
         <w:lastRenderedPageBreak/>
-        <w:t>Bruno: After the invasion of HU.N.T.R, their predatory hatred for the Altered forced a strong sense of community to protect the people of Birkdale.</w:t>
-      </w:r>
-    </w:p>
-    <w:p>
-      <w:pPr>
-        <w:rPr>
-          <w:rFonts w:ascii="Times New Roman" w:hAnsi="Times New Roman" w:cs="Times New Roman"/>
-        </w:rPr>
-      </w:pPr>
-      <w:r>
-        <w:rPr>
-          <w:rFonts w:ascii="Times New Roman" w:hAnsi="Times New Roman" w:cs="Times New Roman"/>
-        </w:rPr>
-        <w:t>Bruno: Thanks to the Mayor contacting the government, the people feel much more safe going outside.</w:t>
+        <w:t>Bruno: After the invasion of HU.N.</w:t>
+      </w:r>
+      <w:proofErr w:type="gramStart"/>
+      <w:r>
+        <w:rPr>
+          <w:rFonts w:ascii="Times New Roman" w:hAnsi="Times New Roman" w:cs="Times New Roman"/>
+        </w:rPr>
+        <w:t>T.R</w:t>
+      </w:r>
+      <w:proofErr w:type="gramEnd"/>
+      <w:r>
+        <w:rPr>
+          <w:rFonts w:ascii="Times New Roman" w:hAnsi="Times New Roman" w:cs="Times New Roman"/>
+        </w:rPr>
+        <w:t>, their predatory hatred for the Altered forced a strong sense of community to protect the people of Birkdale.</w:t>
+      </w:r>
+    </w:p>
+    <w:p>
+      <w:pPr>
+        <w:rPr>
+          <w:rFonts w:ascii="Times New Roman" w:hAnsi="Times New Roman" w:cs="Times New Roman"/>
+        </w:rPr>
+      </w:pPr>
+      <w:r>
+        <w:rPr>
+          <w:rFonts w:ascii="Times New Roman" w:hAnsi="Times New Roman" w:cs="Times New Roman"/>
+        </w:rPr>
+        <w:t xml:space="preserve">Bruno: Thanks to the Mayor contacting the government, the people feel much </w:t>
+      </w:r>
+      <w:proofErr w:type="gramStart"/>
+      <w:r>
+        <w:rPr>
+          <w:rFonts w:ascii="Times New Roman" w:hAnsi="Times New Roman" w:cs="Times New Roman"/>
+        </w:rPr>
+        <w:t>more safe</w:t>
+      </w:r>
+      <w:proofErr w:type="gramEnd"/>
+      <w:r>
+        <w:rPr>
+          <w:rFonts w:ascii="Times New Roman" w:hAnsi="Times New Roman" w:cs="Times New Roman"/>
+        </w:rPr>
+        <w:t xml:space="preserve"> going outside.</w:t>
       </w:r>
     </w:p>
     <w:p>
@@ -298,7 +380,21 @@
         <w:rPr>
           <w:rFonts w:ascii="Times New Roman" w:hAnsi="Times New Roman" w:cs="Times New Roman"/>
         </w:rPr>
-        <w:t xml:space="preserve">Bruno: I’d recommend talking to the people and eventually the Mayor for a more complete picture of things. </w:t>
+        <w:t xml:space="preserve">Bruno: I’d recommend talking to the people and eventually the </w:t>
+      </w:r>
+      <w:proofErr w:type="gramStart"/>
+      <w:r>
+        <w:rPr>
+          <w:rFonts w:ascii="Times New Roman" w:hAnsi="Times New Roman" w:cs="Times New Roman"/>
+        </w:rPr>
+        <w:t>Mayor</w:t>
+      </w:r>
+      <w:proofErr w:type="gramEnd"/>
+      <w:r>
+        <w:rPr>
+          <w:rFonts w:ascii="Times New Roman" w:hAnsi="Times New Roman" w:cs="Times New Roman"/>
+        </w:rPr>
+        <w:t xml:space="preserve"> for a more complete picture of things. </w:t>
       </w:r>
     </w:p>
     <w:p>
@@ -479,7 +575,21 @@
         <w:rPr>
           <w:rFonts w:ascii="Times New Roman" w:hAnsi="Times New Roman" w:cs="Times New Roman"/>
         </w:rPr>
-        <w:t xml:space="preserve">s, so I might jot down ideas for conversations, but for the most part I won’t focus on it. I need to figure out how the player actually gets to speak to the mayor. Should their be a requirement or </w:t>
+        <w:t xml:space="preserve">s, so I might jot down ideas for conversations, but for the most part I won’t focus on it. I need to figure out how the player actually gets to speak to the mayor. Should </w:t>
+      </w:r>
+      <w:proofErr w:type="gramStart"/>
+      <w:r>
+        <w:rPr>
+          <w:rFonts w:ascii="Times New Roman" w:hAnsi="Times New Roman" w:cs="Times New Roman"/>
+        </w:rPr>
+        <w:t>their</w:t>
+      </w:r>
+      <w:proofErr w:type="gramEnd"/>
+      <w:r>
+        <w:rPr>
+          <w:rFonts w:ascii="Times New Roman" w:hAnsi="Times New Roman" w:cs="Times New Roman"/>
+        </w:rPr>
+        <w:t xml:space="preserve"> be a requirement or </w:t>
       </w:r>
       <w:r>
         <w:rPr>

</xml_diff>

<commit_message>
Recent update to script and brainstorming sheets
</commit_message>
<xml_diff>
--- a/Documents/Level II - Malice at McGuire/Birkdale Village Brainstorming.docx
+++ b/Documents/Level II - Malice at McGuire/Birkdale Village Brainstorming.docx
@@ -37,30 +37,16 @@
         <w:rPr>
           <w:rFonts w:ascii="Times New Roman" w:hAnsi="Times New Roman" w:cs="Times New Roman"/>
         </w:rPr>
-        <w:t xml:space="preserve">I know that Birkdale is supposed to be the more accepting side for the Altered, so seeing people walking around that have physical deformities won’t be all that weird. It’ll be impressive, slightly encouraging, and will emulate what life used to be before the Icarus Incident. The player character will feel remorse and if Alistair is </w:t>
-      </w:r>
-      <w:proofErr w:type="gramStart"/>
-      <w:r>
-        <w:rPr>
-          <w:rFonts w:ascii="Times New Roman" w:hAnsi="Times New Roman" w:cs="Times New Roman"/>
-        </w:rPr>
-        <w:t>there</w:t>
-      </w:r>
-      <w:proofErr w:type="gramEnd"/>
-      <w:r>
-        <w:rPr>
-          <w:rFonts w:ascii="Times New Roman" w:hAnsi="Times New Roman" w:cs="Times New Roman"/>
-        </w:rPr>
-        <w:t xml:space="preserve"> he’ll comment on the possible future that could be had if Gaia continues their work. This will surprise the player commenting on how he isn’t blaming them for this and will explain that when Gaia’s Advocates does complete </w:t>
-      </w:r>
-      <w:proofErr w:type="gramStart"/>
+        <w:t xml:space="preserve">I know that Birkdale is supposed to be the more accepting side for the Altered, so seeing people walking around that have physical deformities won’t be all that weird. It’ll be impressive, slightly encouraging, and will emulate what life used to be before the Icarus Incident. The player character will feel remorse and if Alistair is there he’ll comment on the possible future that could be had if Gaia continues their work. This will surprise the player commenting on how he isn’t blaming them for this and will explain that when Gaia’s Advocates does complete </w:t>
+      </w:r>
+      <w:proofErr w:type="spellStart"/>
       <w:r>
         <w:rPr>
           <w:rFonts w:ascii="Times New Roman" w:hAnsi="Times New Roman" w:cs="Times New Roman"/>
         </w:rPr>
         <w:t>it’s</w:t>
       </w:r>
-      <w:proofErr w:type="gramEnd"/>
+      <w:proofErr w:type="spellEnd"/>
       <w:r>
         <w:rPr>
           <w:rFonts w:ascii="Times New Roman" w:hAnsi="Times New Roman" w:cs="Times New Roman"/>
@@ -77,7 +63,21 @@
         <w:rPr>
           <w:rFonts w:ascii="Times New Roman" w:hAnsi="Times New Roman" w:cs="Times New Roman"/>
         </w:rPr>
-        <w:t xml:space="preserve"> it doesn’t mean that the people will return to being normal humans. Efforts to support the new change of humanity will be important and the survivors will be the one’s to propel humanity to greatness for years to come despite the reconstruction and Gaia’s Advocates will be there for that eventual evolution of humanity.</w:t>
+        <w:t xml:space="preserve"> it doesn’t mean that the people will return to being normal humans. Efforts to support the new change of humanity will be important and the survivors will be the </w:t>
+      </w:r>
+      <w:proofErr w:type="spellStart"/>
+      <w:r>
+        <w:rPr>
+          <w:rFonts w:ascii="Times New Roman" w:hAnsi="Times New Roman" w:cs="Times New Roman"/>
+        </w:rPr>
+        <w:t>one’s</w:t>
+      </w:r>
+      <w:proofErr w:type="spellEnd"/>
+      <w:r>
+        <w:rPr>
+          <w:rFonts w:ascii="Times New Roman" w:hAnsi="Times New Roman" w:cs="Times New Roman"/>
+        </w:rPr>
+        <w:t xml:space="preserve"> to propel humanity to greatness for years to come despite the reconstruction and Gaia’s Advocates will be there for that eventual evolution of humanity.</w:t>
       </w:r>
     </w:p>
     <w:p>
@@ -194,21 +194,7 @@
         <w:rPr>
           <w:rFonts w:ascii="Times New Roman" w:hAnsi="Times New Roman" w:cs="Times New Roman"/>
         </w:rPr>
-        <w:t xml:space="preserve"> You notice more and more of the people walking around are Altered in some sense, but it doesn’t seem to bother anyone. No one is hiding or ashamed of their differences. You see blend of Altered and humans in a platoon of soldiers jogging in their black and yellow winter exercise uniform chanting songs before meeting with a group of soldiers with rifles outside of a large building and military trucks. Even with the heavy military presence, there is an air of liveliness and serenity with the people. It’s as if life here had return to what it used to be with humans and </w:t>
-      </w:r>
-      <w:proofErr w:type="gramStart"/>
-      <w:r>
-        <w:rPr>
-          <w:rFonts w:ascii="Times New Roman" w:hAnsi="Times New Roman" w:cs="Times New Roman"/>
-        </w:rPr>
-        <w:t>Altered</w:t>
-      </w:r>
-      <w:proofErr w:type="gramEnd"/>
-      <w:r>
-        <w:rPr>
-          <w:rFonts w:ascii="Times New Roman" w:hAnsi="Times New Roman" w:cs="Times New Roman"/>
-        </w:rPr>
-        <w:t xml:space="preserve"> alike.</w:t>
+        <w:t xml:space="preserve"> You notice more and more of the people walking around are Altered in some sense, but it doesn’t seem to bother anyone. No one is hiding or ashamed of their differences. You see blend of Altered and humans in a platoon of soldiers jogging in their black and yellow winter exercise uniform chanting songs before meeting with a group of soldiers with rifles outside of a large building and military trucks. Even with the heavy military presence, there is an air of liveliness and serenity with the people. It’s as if life here had return to what it used to be with humans and Altered alike.</w:t>
       </w:r>
     </w:p>
     <w:p>
@@ -222,48 +208,20 @@
           <w:rFonts w:ascii="Times New Roman" w:hAnsi="Times New Roman" w:cs="Times New Roman"/>
         </w:rPr>
         <w:lastRenderedPageBreak/>
-        <w:t>Bruno: After the invasion of HU.N.</w:t>
-      </w:r>
-      <w:proofErr w:type="gramStart"/>
-      <w:r>
-        <w:rPr>
-          <w:rFonts w:ascii="Times New Roman" w:hAnsi="Times New Roman" w:cs="Times New Roman"/>
-        </w:rPr>
-        <w:t>T.R</w:t>
-      </w:r>
-      <w:proofErr w:type="gramEnd"/>
-      <w:r>
-        <w:rPr>
-          <w:rFonts w:ascii="Times New Roman" w:hAnsi="Times New Roman" w:cs="Times New Roman"/>
-        </w:rPr>
-        <w:t>, their predatory hatred for the Altered forced a strong sense of community to protect the people of Birkdale.</w:t>
-      </w:r>
-    </w:p>
-    <w:p>
-      <w:pPr>
-        <w:rPr>
-          <w:rFonts w:ascii="Times New Roman" w:hAnsi="Times New Roman" w:cs="Times New Roman"/>
-        </w:rPr>
-      </w:pPr>
-      <w:r>
-        <w:rPr>
-          <w:rFonts w:ascii="Times New Roman" w:hAnsi="Times New Roman" w:cs="Times New Roman"/>
-        </w:rPr>
-        <w:t xml:space="preserve">Bruno: Thanks to the Mayor contacting the government, the people feel much </w:t>
-      </w:r>
-      <w:proofErr w:type="gramStart"/>
-      <w:r>
-        <w:rPr>
-          <w:rFonts w:ascii="Times New Roman" w:hAnsi="Times New Roman" w:cs="Times New Roman"/>
-        </w:rPr>
-        <w:t>more safe</w:t>
-      </w:r>
-      <w:proofErr w:type="gramEnd"/>
-      <w:r>
-        <w:rPr>
-          <w:rFonts w:ascii="Times New Roman" w:hAnsi="Times New Roman" w:cs="Times New Roman"/>
-        </w:rPr>
-        <w:t xml:space="preserve"> going outside.</w:t>
+        <w:t>Bruno: After the invasion of HU.N.T.R, their predatory hatred for the Altered forced a strong sense of community to protect the people of Birkdale.</w:t>
+      </w:r>
+    </w:p>
+    <w:p>
+      <w:pPr>
+        <w:rPr>
+          <w:rFonts w:ascii="Times New Roman" w:hAnsi="Times New Roman" w:cs="Times New Roman"/>
+        </w:rPr>
+      </w:pPr>
+      <w:r>
+        <w:rPr>
+          <w:rFonts w:ascii="Times New Roman" w:hAnsi="Times New Roman" w:cs="Times New Roman"/>
+        </w:rPr>
+        <w:t>Bruno: Thanks to the Mayor contacting the government, the people feel much more safe going outside.</w:t>
       </w:r>
     </w:p>
     <w:p>
@@ -380,21 +338,7 @@
         <w:rPr>
           <w:rFonts w:ascii="Times New Roman" w:hAnsi="Times New Roman" w:cs="Times New Roman"/>
         </w:rPr>
-        <w:t xml:space="preserve">Bruno: I’d recommend talking to the people and eventually the </w:t>
-      </w:r>
-      <w:proofErr w:type="gramStart"/>
-      <w:r>
-        <w:rPr>
-          <w:rFonts w:ascii="Times New Roman" w:hAnsi="Times New Roman" w:cs="Times New Roman"/>
-        </w:rPr>
-        <w:t>Mayor</w:t>
-      </w:r>
-      <w:proofErr w:type="gramEnd"/>
-      <w:r>
-        <w:rPr>
-          <w:rFonts w:ascii="Times New Roman" w:hAnsi="Times New Roman" w:cs="Times New Roman"/>
-        </w:rPr>
-        <w:t xml:space="preserve"> for a more complete picture of things. </w:t>
+        <w:t xml:space="preserve">Bruno: I’d recommend talking to the people and eventually the Mayor for a more complete picture of things. </w:t>
       </w:r>
     </w:p>
     <w:p>
@@ -577,14 +521,14 @@
         </w:rPr>
         <w:t xml:space="preserve">s, so I might jot down ideas for conversations, but for the most part I won’t focus on it. I need to figure out how the player actually gets to speak to the mayor. Should </w:t>
       </w:r>
-      <w:proofErr w:type="gramStart"/>
+      <w:proofErr w:type="spellStart"/>
       <w:r>
         <w:rPr>
           <w:rFonts w:ascii="Times New Roman" w:hAnsi="Times New Roman" w:cs="Times New Roman"/>
         </w:rPr>
         <w:t>their</w:t>
       </w:r>
-      <w:proofErr w:type="gramEnd"/>
+      <w:proofErr w:type="spellEnd"/>
       <w:r>
         <w:rPr>
           <w:rFonts w:ascii="Times New Roman" w:hAnsi="Times New Roman" w:cs="Times New Roman"/>
@@ -682,7 +626,21 @@
         <w:rPr>
           <w:rFonts w:ascii="Times New Roman" w:hAnsi="Times New Roman" w:cs="Times New Roman"/>
         </w:rPr>
-        <w:t xml:space="preserve"> and were sent of behalf of the baron to help with the current</w:t>
+        <w:t xml:space="preserve"> and were sent </w:t>
+      </w:r>
+      <w:proofErr w:type="spellStart"/>
+      <w:r>
+        <w:rPr>
+          <w:rFonts w:ascii="Times New Roman" w:hAnsi="Times New Roman" w:cs="Times New Roman"/>
+        </w:rPr>
+        <w:t>of</w:t>
+      </w:r>
+      <w:proofErr w:type="spellEnd"/>
+      <w:r>
+        <w:rPr>
+          <w:rFonts w:ascii="Times New Roman" w:hAnsi="Times New Roman" w:cs="Times New Roman"/>
+        </w:rPr>
+        <w:t xml:space="preserve"> behalf of the baron to help with the current</w:t>
       </w:r>
       <w:r>
         <w:rPr>
@@ -1126,8 +1084,796 @@
         <w:rPr>
           <w:rFonts w:ascii="Times New Roman" w:hAnsi="Times New Roman" w:cs="Times New Roman"/>
         </w:rPr>
-        <w:t xml:space="preserve"> I gotta re-read more stuff.</w:t>
-      </w:r>
+        <w:t xml:space="preserve"> I </w:t>
+      </w:r>
+      <w:proofErr w:type="spellStart"/>
+      <w:r>
+        <w:rPr>
+          <w:rFonts w:ascii="Times New Roman" w:hAnsi="Times New Roman" w:cs="Times New Roman"/>
+        </w:rPr>
+        <w:t>gotta</w:t>
+      </w:r>
+      <w:proofErr w:type="spellEnd"/>
+      <w:r>
+        <w:rPr>
+          <w:rFonts w:ascii="Times New Roman" w:hAnsi="Times New Roman" w:cs="Times New Roman"/>
+        </w:rPr>
+        <w:t xml:space="preserve"> re-read more stuff.</w:t>
+      </w:r>
+    </w:p>
+    <w:p>
+      <w:pPr>
+        <w:rPr>
+          <w:rFonts w:ascii="Times New Roman" w:hAnsi="Times New Roman" w:cs="Times New Roman"/>
+        </w:rPr>
+      </w:pPr>
+      <w:r>
+        <w:rPr>
+          <w:rFonts w:ascii="Times New Roman" w:hAnsi="Times New Roman" w:cs="Times New Roman"/>
+        </w:rPr>
+        <w:t>---------------------------------------------------------------------------------------------------------------------</w:t>
+      </w:r>
+    </w:p>
+    <w:p>
+      <w:pPr>
+        <w:rPr>
+          <w:rFonts w:ascii="Times New Roman" w:hAnsi="Times New Roman" w:cs="Times New Roman"/>
+        </w:rPr>
+      </w:pPr>
+      <w:r>
+        <w:rPr>
+          <w:rFonts w:ascii="Times New Roman" w:hAnsi="Times New Roman" w:cs="Times New Roman"/>
+        </w:rPr>
+        <w:t>Alright, I’m back after a long as time away. I think the fetch quest was an engagement ring</w:t>
+      </w:r>
+      <w:r>
+        <w:rPr>
+          <w:rFonts w:ascii="Times New Roman" w:hAnsi="Times New Roman" w:cs="Times New Roman"/>
+        </w:rPr>
+        <w:t>. Maybe Ronan gave the ring to Stefan to propose to Lorraine with, but that never happened with the car accident</w:t>
+      </w:r>
+      <w:r>
+        <w:rPr>
+          <w:rFonts w:ascii="Times New Roman" w:hAnsi="Times New Roman" w:cs="Times New Roman"/>
+        </w:rPr>
+        <w:t>, Wings of Icarus Incident, and H.U.N.T.R moving in and making it too dangerous to go out.</w:t>
+      </w:r>
+    </w:p>
+    <w:p>
+      <w:pPr>
+        <w:rPr>
+          <w:rFonts w:ascii="Times New Roman" w:hAnsi="Times New Roman" w:cs="Times New Roman"/>
+        </w:rPr>
+      </w:pPr>
+      <w:r>
+        <w:rPr>
+          <w:rFonts w:ascii="Times New Roman" w:hAnsi="Times New Roman" w:cs="Times New Roman"/>
+        </w:rPr>
+        <w:t>Let’s focus on this part with Lorraine so we can finish Birkdale. That being said, If I do everything that can happen in Birkdale, I can get it finished way faster.</w:t>
+      </w:r>
+    </w:p>
+    <w:p>
+      <w:pPr>
+        <w:rPr>
+          <w:rFonts w:ascii="Times New Roman" w:hAnsi="Times New Roman" w:cs="Times New Roman"/>
+        </w:rPr>
+      </w:pPr>
+      <w:r>
+        <w:rPr>
+          <w:rFonts w:ascii="Times New Roman" w:hAnsi="Times New Roman" w:cs="Times New Roman"/>
+        </w:rPr>
+        <w:t>Anyways.</w:t>
+      </w:r>
+    </w:p>
+    <w:p>
+      <w:pPr>
+        <w:rPr>
+          <w:rFonts w:ascii="Times New Roman" w:hAnsi="Times New Roman" w:cs="Times New Roman"/>
+        </w:rPr>
+      </w:pPr>
+      <w:r>
+        <w:rPr>
+          <w:rFonts w:ascii="Times New Roman" w:hAnsi="Times New Roman" w:cs="Times New Roman"/>
+        </w:rPr>
+        <w:t xml:space="preserve">The player asks about Ronan and Stefan. How do they know about them to even ask again? The Baron gives their </w:t>
+      </w:r>
+      <w:r>
+        <w:rPr>
+          <w:rFonts w:ascii="Times New Roman" w:hAnsi="Times New Roman" w:cs="Times New Roman"/>
+        </w:rPr>
+        <w:t>names,</w:t>
+      </w:r>
+      <w:r>
+        <w:rPr>
+          <w:rFonts w:ascii="Times New Roman" w:hAnsi="Times New Roman" w:cs="Times New Roman"/>
+        </w:rPr>
+        <w:t xml:space="preserve"> right?</w:t>
+      </w:r>
+      <w:r>
+        <w:rPr>
+          <w:rFonts w:ascii="Times New Roman" w:hAnsi="Times New Roman" w:cs="Times New Roman"/>
+        </w:rPr>
+        <w:t xml:space="preserve"> Let’s change that option to ‘Nuclear Plant Workers’ and it leads to Ronan and Stefan.</w:t>
+      </w:r>
+      <w:r>
+        <w:rPr>
+          <w:rFonts w:ascii="Times New Roman" w:hAnsi="Times New Roman" w:cs="Times New Roman"/>
+        </w:rPr>
+        <w:t xml:space="preserve"> Give me a sec to re-read some stuff</w:t>
+      </w:r>
+      <w:r>
+        <w:rPr>
+          <w:rFonts w:ascii="Times New Roman" w:hAnsi="Times New Roman" w:cs="Times New Roman"/>
+        </w:rPr>
+        <w:t xml:space="preserve"> so I can have better context for this conversation.</w:t>
+      </w:r>
+      <w:r>
+        <w:rPr>
+          <w:rFonts w:ascii="Times New Roman" w:hAnsi="Times New Roman" w:cs="Times New Roman"/>
+        </w:rPr>
+        <w:t xml:space="preserve"> Well, </w:t>
+      </w:r>
+      <w:r>
+        <w:rPr>
+          <w:rFonts w:ascii="Times New Roman" w:hAnsi="Times New Roman" w:cs="Times New Roman"/>
+        </w:rPr>
+        <w:t>never mind. Looks like it was through the Baron’s crest that Ronan and Stefan came up. So maybe t</w:t>
+      </w:r>
+      <w:r>
+        <w:rPr>
+          <w:rFonts w:ascii="Times New Roman" w:hAnsi="Times New Roman" w:cs="Times New Roman"/>
+        </w:rPr>
+        <w:t>he ‘Ronan and Stefan’ option should stay?</w:t>
+      </w:r>
+      <w:r>
+        <w:rPr>
+          <w:rFonts w:ascii="Times New Roman" w:hAnsi="Times New Roman" w:cs="Times New Roman"/>
+        </w:rPr>
+        <w:t xml:space="preserve"> Nah, I think it could still work</w:t>
+      </w:r>
+      <w:r>
+        <w:rPr>
+          <w:rFonts w:ascii="Times New Roman" w:hAnsi="Times New Roman" w:cs="Times New Roman"/>
+        </w:rPr>
+        <w:t>. I need out figure out the flow of this conversation.</w:t>
+      </w:r>
+    </w:p>
+    <w:p>
+      <w:pPr>
+        <w:rPr>
+          <w:rFonts w:ascii="Times New Roman" w:hAnsi="Times New Roman" w:cs="Times New Roman"/>
+        </w:rPr>
+      </w:pPr>
+      <w:r>
+        <w:rPr>
+          <w:rFonts w:ascii="Times New Roman" w:hAnsi="Times New Roman" w:cs="Times New Roman"/>
+        </w:rPr>
+        <w:t>About the nuclear plant, you said that Stefan was the only one who has legit means of getting in?</w:t>
+      </w:r>
+      <w:r>
+        <w:rPr>
+          <w:rFonts w:ascii="Times New Roman" w:hAnsi="Times New Roman" w:cs="Times New Roman"/>
+        </w:rPr>
+        <w:t xml:space="preserve"> </w:t>
+      </w:r>
+    </w:p>
+    <w:p>
+      <w:pPr>
+        <w:rPr>
+          <w:rFonts w:ascii="Times New Roman" w:hAnsi="Times New Roman" w:cs="Times New Roman"/>
+        </w:rPr>
+      </w:pPr>
+      <w:r>
+        <w:rPr>
+          <w:rFonts w:ascii="Times New Roman" w:hAnsi="Times New Roman" w:cs="Times New Roman"/>
+        </w:rPr>
+        <w:t>Yeah, he was a team leader over some division in charge of the on boarding of new staff as well as schedules and stuff l</w:t>
+      </w:r>
+      <w:r>
+        <w:rPr>
+          <w:rFonts w:ascii="Times New Roman" w:hAnsi="Times New Roman" w:cs="Times New Roman"/>
+        </w:rPr>
+        <w:t xml:space="preserve">ike that. Admin. Only him and a few others have </w:t>
+      </w:r>
+      <w:r>
+        <w:rPr>
+          <w:rFonts w:ascii="Times New Roman" w:hAnsi="Times New Roman" w:cs="Times New Roman"/>
+        </w:rPr>
+        <w:t>24-hour</w:t>
+      </w:r>
+      <w:r>
+        <w:rPr>
+          <w:rFonts w:ascii="Times New Roman" w:hAnsi="Times New Roman" w:cs="Times New Roman"/>
+        </w:rPr>
+        <w:t xml:space="preserve"> access to the plant</w:t>
+      </w:r>
+      <w:r>
+        <w:rPr>
+          <w:rFonts w:ascii="Times New Roman" w:hAnsi="Times New Roman" w:cs="Times New Roman"/>
+        </w:rPr>
+        <w:t xml:space="preserve"> with their badges. </w:t>
+      </w:r>
+    </w:p>
+    <w:p>
+      <w:pPr>
+        <w:rPr>
+          <w:rFonts w:ascii="Times New Roman" w:hAnsi="Times New Roman" w:cs="Times New Roman"/>
+        </w:rPr>
+      </w:pPr>
+      <w:r>
+        <w:rPr>
+          <w:rFonts w:ascii="Times New Roman" w:hAnsi="Times New Roman" w:cs="Times New Roman"/>
+        </w:rPr>
+        <w:lastRenderedPageBreak/>
+        <w:t>And the others</w:t>
+      </w:r>
+      <w:r>
+        <w:rPr>
+          <w:rFonts w:ascii="Times New Roman" w:hAnsi="Times New Roman" w:cs="Times New Roman"/>
+        </w:rPr>
+        <w:t xml:space="preserve"> who have 24-hour access? Arey they still in town?</w:t>
+      </w:r>
+    </w:p>
+    <w:p>
+      <w:pPr>
+        <w:rPr>
+          <w:rFonts w:ascii="Times New Roman" w:hAnsi="Times New Roman" w:cs="Times New Roman"/>
+        </w:rPr>
+      </w:pPr>
+      <w:r>
+        <w:rPr>
+          <w:rFonts w:ascii="Times New Roman" w:hAnsi="Times New Roman" w:cs="Times New Roman"/>
+        </w:rPr>
+        <w:t>Not in this side of town</w:t>
+      </w:r>
+      <w:r>
+        <w:rPr>
+          <w:rFonts w:ascii="Times New Roman" w:hAnsi="Times New Roman" w:cs="Times New Roman"/>
+        </w:rPr>
+        <w:t xml:space="preserve">. Many live near Hunter’s Pointe and when H.U.N.T.R </w:t>
+      </w:r>
+      <w:r>
+        <w:rPr>
+          <w:rFonts w:ascii="Times New Roman" w:hAnsi="Times New Roman" w:cs="Times New Roman"/>
+        </w:rPr>
+        <w:t xml:space="preserve">first attacked most of the men </w:t>
+      </w:r>
+      <w:r>
+        <w:rPr>
+          <w:rFonts w:ascii="Times New Roman" w:hAnsi="Times New Roman" w:cs="Times New Roman"/>
+        </w:rPr>
+        <w:t>were</w:t>
+      </w:r>
+      <w:r>
+        <w:rPr>
+          <w:rFonts w:ascii="Times New Roman" w:hAnsi="Times New Roman" w:cs="Times New Roman"/>
+        </w:rPr>
+        <w:t xml:space="preserve"> killed.</w:t>
+      </w:r>
+      <w:r>
+        <w:rPr>
+          <w:rFonts w:ascii="Times New Roman" w:hAnsi="Times New Roman" w:cs="Times New Roman"/>
+        </w:rPr>
+        <w:t xml:space="preserve"> Any other survivors </w:t>
+      </w:r>
+      <w:r>
+        <w:rPr>
+          <w:rFonts w:ascii="Times New Roman" w:hAnsi="Times New Roman" w:cs="Times New Roman"/>
+        </w:rPr>
+        <w:t xml:space="preserve">left and never looked back. </w:t>
+      </w:r>
+      <w:r>
+        <w:rPr>
+          <w:rFonts w:ascii="Times New Roman" w:hAnsi="Times New Roman" w:cs="Times New Roman"/>
+        </w:rPr>
+        <w:t>F</w:t>
+      </w:r>
+      <w:r>
+        <w:rPr>
+          <w:rFonts w:ascii="Times New Roman" w:hAnsi="Times New Roman" w:cs="Times New Roman"/>
+        </w:rPr>
+        <w:t xml:space="preserve">rom the few who escaped and came to Birkdale, </w:t>
+      </w:r>
+      <w:r>
+        <w:rPr>
+          <w:rFonts w:ascii="Times New Roman" w:hAnsi="Times New Roman" w:cs="Times New Roman"/>
+        </w:rPr>
+        <w:t xml:space="preserve">it’s an enslavement camp </w:t>
+      </w:r>
+      <w:r>
+        <w:rPr>
+          <w:rFonts w:ascii="Times New Roman" w:hAnsi="Times New Roman" w:cs="Times New Roman"/>
+        </w:rPr>
+        <w:t xml:space="preserve">over there now. </w:t>
+      </w:r>
+      <w:r>
+        <w:rPr>
+          <w:rFonts w:ascii="Times New Roman" w:hAnsi="Times New Roman" w:cs="Times New Roman"/>
+        </w:rPr>
+        <w:t xml:space="preserve">They </w:t>
+      </w:r>
+      <w:r>
+        <w:rPr>
+          <w:rFonts w:ascii="Times New Roman" w:hAnsi="Times New Roman" w:cs="Times New Roman"/>
+        </w:rPr>
+        <w:t xml:space="preserve">torture the women, beat the children, and use the men to do highway robberies on travelers since they know the area better. </w:t>
+      </w:r>
+      <w:r>
+        <w:rPr>
+          <w:rFonts w:ascii="Times New Roman" w:hAnsi="Times New Roman" w:cs="Times New Roman"/>
+        </w:rPr>
+        <w:t>So even if you were to find a regular worker, by some miracle</w:t>
+      </w:r>
+      <w:r>
+        <w:rPr>
+          <w:rFonts w:ascii="Times New Roman" w:hAnsi="Times New Roman" w:cs="Times New Roman"/>
+        </w:rPr>
+        <w:t>, you’d have to fight off H.U.N.T.R, get them or at least their access badge, and hope that it works the day you go to the plant if it works at all still. Like I said, a miracle.</w:t>
+      </w:r>
+    </w:p>
+    <w:p>
+      <w:pPr>
+        <w:rPr>
+          <w:rFonts w:ascii="Times New Roman" w:hAnsi="Times New Roman" w:cs="Times New Roman"/>
+        </w:rPr>
+      </w:pPr>
+      <w:r>
+        <w:rPr>
+          <w:rFonts w:ascii="Times New Roman" w:hAnsi="Times New Roman" w:cs="Times New Roman"/>
+        </w:rPr>
+        <w:t>Shit…</w:t>
+      </w:r>
+    </w:p>
+    <w:p>
+      <w:pPr>
+        <w:rPr>
+          <w:rFonts w:ascii="Times New Roman" w:hAnsi="Times New Roman" w:cs="Times New Roman"/>
+        </w:rPr>
+      </w:pPr>
+      <w:r>
+        <w:rPr>
+          <w:rFonts w:ascii="Times New Roman" w:hAnsi="Times New Roman" w:cs="Times New Roman"/>
+        </w:rPr>
+        <w:t>I know you didn’t have the</w:t>
+      </w:r>
+      <w:r>
+        <w:rPr>
+          <w:rFonts w:ascii="Times New Roman" w:hAnsi="Times New Roman" w:cs="Times New Roman"/>
+        </w:rPr>
+        <w:t xml:space="preserve">…warmest </w:t>
+      </w:r>
+      <w:r>
+        <w:rPr>
+          <w:rFonts w:ascii="Times New Roman" w:hAnsi="Times New Roman" w:cs="Times New Roman"/>
+        </w:rPr>
+        <w:t xml:space="preserve">reception when we brought up Stefan, but- </w:t>
+      </w:r>
+    </w:p>
+    <w:p>
+      <w:pPr>
+        <w:rPr>
+          <w:rFonts w:ascii="Times New Roman" w:hAnsi="Times New Roman" w:cs="Times New Roman"/>
+        </w:rPr>
+      </w:pPr>
+      <w:r>
+        <w:rPr>
+          <w:rFonts w:ascii="Times New Roman" w:hAnsi="Times New Roman" w:cs="Times New Roman"/>
+        </w:rPr>
+        <w:t>Yeah, what about that piece of shit?</w:t>
+      </w:r>
+    </w:p>
+    <w:p>
+      <w:pPr>
+        <w:rPr>
+          <w:rFonts w:ascii="Times New Roman" w:hAnsi="Times New Roman" w:cs="Times New Roman"/>
+        </w:rPr>
+      </w:pPr>
+      <w:r>
+        <w:rPr>
+          <w:rFonts w:ascii="Times New Roman" w:hAnsi="Times New Roman" w:cs="Times New Roman"/>
+        </w:rPr>
+        <w:t>Alright, so I’m transitioning to the Ronan and Stefan stuff, but what are we really trying to discover here?</w:t>
+      </w:r>
+    </w:p>
+    <w:p>
+      <w:pPr>
+        <w:rPr>
+          <w:rFonts w:ascii="Times New Roman" w:hAnsi="Times New Roman" w:cs="Times New Roman"/>
+        </w:rPr>
+      </w:pPr>
+      <w:r>
+        <w:rPr>
+          <w:rFonts w:ascii="Times New Roman" w:hAnsi="Times New Roman" w:cs="Times New Roman"/>
+        </w:rPr>
+        <w:t>I’m trying to get Lorraine’s warped perspective on Stefan while she explains…what?</w:t>
+      </w:r>
+    </w:p>
+    <w:p>
+      <w:pPr>
+        <w:rPr>
+          <w:rFonts w:ascii="Times New Roman" w:hAnsi="Times New Roman" w:cs="Times New Roman"/>
+        </w:rPr>
+      </w:pPr>
+      <w:r>
+        <w:rPr>
+          <w:rFonts w:ascii="Times New Roman" w:hAnsi="Times New Roman" w:cs="Times New Roman"/>
+        </w:rPr>
+        <w:t>What’s important here</w:t>
+      </w:r>
+      <w:r>
+        <w:rPr>
+          <w:rFonts w:ascii="Times New Roman" w:hAnsi="Times New Roman" w:cs="Times New Roman"/>
+        </w:rPr>
+        <w:t>? I might need to change the player’s question here.</w:t>
+      </w:r>
+      <w:r>
+        <w:rPr>
+          <w:rFonts w:ascii="Times New Roman" w:hAnsi="Times New Roman" w:cs="Times New Roman"/>
+        </w:rPr>
+        <w:t xml:space="preserve"> </w:t>
+      </w:r>
+    </w:p>
+    <w:p>
+      <w:pPr>
+        <w:rPr>
+          <w:rFonts w:ascii="Times New Roman" w:hAnsi="Times New Roman" w:cs="Times New Roman"/>
+        </w:rPr>
+      </w:pPr>
+      <w:r>
+        <w:rPr>
+          <w:rFonts w:ascii="Times New Roman" w:hAnsi="Times New Roman" w:cs="Times New Roman"/>
+        </w:rPr>
+        <w:t xml:space="preserve">Lorraine thinks that Stefan is a bad person for working with H.U.N.T.R. knowing what they’re doing to that side of town, overall. </w:t>
+      </w:r>
+      <w:r>
+        <w:rPr>
+          <w:rFonts w:ascii="Times New Roman" w:hAnsi="Times New Roman" w:cs="Times New Roman"/>
+        </w:rPr>
+        <w:t xml:space="preserve">She has her own </w:t>
+      </w:r>
+      <w:r>
+        <w:rPr>
+          <w:rFonts w:ascii="Times New Roman" w:hAnsi="Times New Roman" w:cs="Times New Roman"/>
+        </w:rPr>
+        <w:t>deep-seated</w:t>
+      </w:r>
+      <w:r>
+        <w:rPr>
+          <w:rFonts w:ascii="Times New Roman" w:hAnsi="Times New Roman" w:cs="Times New Roman"/>
+        </w:rPr>
+        <w:t xml:space="preserve"> hatred for Stefan for getting her younger brother into a drunk driving accident and believes </w:t>
+      </w:r>
+      <w:r>
+        <w:rPr>
+          <w:rFonts w:ascii="Times New Roman" w:hAnsi="Times New Roman" w:cs="Times New Roman"/>
+        </w:rPr>
+        <w:t xml:space="preserve">Ronan is dead. This has to come later though. As well as her and Stefan having their own relationship. She needs to explain that she doesn’t want to </w:t>
+      </w:r>
+      <w:r>
+        <w:rPr>
+          <w:rFonts w:ascii="Times New Roman" w:hAnsi="Times New Roman" w:cs="Times New Roman"/>
+        </w:rPr>
+        <w:t>contact him, that contacting him is necessary to stop the upcoming expected battle, and even if she wanted to she hasn’t heard anything from him</w:t>
+      </w:r>
+      <w:r>
+        <w:rPr>
+          <w:rFonts w:ascii="Times New Roman" w:hAnsi="Times New Roman" w:cs="Times New Roman"/>
+        </w:rPr>
+        <w:t xml:space="preserve"> for quite some time through the HAM radio system.</w:t>
+      </w:r>
+    </w:p>
+    <w:p>
+      <w:pPr>
+        <w:rPr>
+          <w:rFonts w:ascii="Times New Roman" w:hAnsi="Times New Roman" w:cs="Times New Roman"/>
+        </w:rPr>
+      </w:pPr>
+      <w:r>
+        <w:rPr>
+          <w:rFonts w:ascii="Times New Roman" w:hAnsi="Times New Roman" w:cs="Times New Roman"/>
+        </w:rPr>
+        <w:t xml:space="preserve">This is good for </w:t>
+      </w:r>
+      <w:r>
+        <w:rPr>
+          <w:rFonts w:ascii="Times New Roman" w:hAnsi="Times New Roman" w:cs="Times New Roman"/>
+        </w:rPr>
+        <w:t>big picture stuff, but I need conversation stuff for right now. I can transition to some of those bigger picture topics, but I need to get th</w:t>
+      </w:r>
+      <w:r>
+        <w:rPr>
+          <w:rFonts w:ascii="Times New Roman" w:hAnsi="Times New Roman" w:cs="Times New Roman"/>
+        </w:rPr>
+        <w:t>ere.</w:t>
+      </w:r>
+    </w:p>
+    <w:p>
+      <w:pPr>
+        <w:rPr>
+          <w:rFonts w:ascii="Times New Roman" w:hAnsi="Times New Roman" w:cs="Times New Roman"/>
+        </w:rPr>
+      </w:pPr>
+      <w:r>
+        <w:rPr>
+          <w:rFonts w:ascii="Times New Roman" w:hAnsi="Times New Roman" w:cs="Times New Roman"/>
+        </w:rPr>
+        <w:t xml:space="preserve">Discuss why he might be working with H.U.N.T.R. </w:t>
+      </w:r>
+      <w:r>
+        <w:rPr>
+          <w:rFonts w:ascii="Times New Roman" w:hAnsi="Times New Roman" w:cs="Times New Roman"/>
+        </w:rPr>
+        <w:sym w:font="Wingdings" w:char="F0E0"/>
+      </w:r>
+      <w:r>
+        <w:rPr>
+          <w:rFonts w:ascii="Times New Roman" w:hAnsi="Times New Roman" w:cs="Times New Roman"/>
+        </w:rPr>
+        <w:t xml:space="preserve"> </w:t>
+      </w:r>
+      <w:r>
+        <w:rPr>
+          <w:rFonts w:ascii="Times New Roman" w:hAnsi="Times New Roman" w:cs="Times New Roman"/>
+        </w:rPr>
+        <w:t xml:space="preserve">Discuss the kind of person he was before things changed and what caused that change </w:t>
+      </w:r>
+      <w:r>
+        <w:rPr>
+          <w:rFonts w:ascii="Times New Roman" w:hAnsi="Times New Roman" w:cs="Times New Roman"/>
+        </w:rPr>
+        <w:sym w:font="Wingdings" w:char="F0E0"/>
+      </w:r>
+      <w:r>
+        <w:rPr>
+          <w:rFonts w:ascii="Times New Roman" w:hAnsi="Times New Roman" w:cs="Times New Roman"/>
+        </w:rPr>
+        <w:t xml:space="preserve"> The car accident</w:t>
+      </w:r>
+      <w:r>
+        <w:rPr>
+          <w:rFonts w:ascii="Times New Roman" w:hAnsi="Times New Roman" w:cs="Times New Roman"/>
+        </w:rPr>
+        <w:t xml:space="preserve"> and the kind of person Ronan was to her and the town (commentary on the clasp Camille has expanding on its importance) </w:t>
+      </w:r>
+      <w:r>
+        <w:rPr>
+          <w:rFonts w:ascii="Times New Roman" w:hAnsi="Times New Roman" w:cs="Times New Roman"/>
+        </w:rPr>
+        <w:sym w:font="Wingdings" w:char="F0E0"/>
+      </w:r>
+      <w:r>
+        <w:rPr>
+          <w:rFonts w:ascii="Times New Roman" w:hAnsi="Times New Roman" w:cs="Times New Roman"/>
+        </w:rPr>
+        <w:t xml:space="preserve"> </w:t>
+      </w:r>
+      <w:r>
+        <w:rPr>
+          <w:rFonts w:ascii="Times New Roman" w:hAnsi="Times New Roman" w:cs="Times New Roman"/>
+        </w:rPr>
+        <w:t>Lorraine justifies herself in not contacting Stefan yet recognizing the severity of the situation and needing Gaia’s Advocate’s to act as her proxy</w:t>
+      </w:r>
+    </w:p>
+    <w:p>
+      <w:pPr>
+        <w:rPr>
+          <w:rFonts w:ascii="Times New Roman" w:hAnsi="Times New Roman" w:cs="Times New Roman"/>
+        </w:rPr>
+      </w:pPr>
+      <w:r>
+        <w:rPr>
+          <w:rFonts w:ascii="Times New Roman" w:hAnsi="Times New Roman" w:cs="Times New Roman"/>
+        </w:rPr>
+        <w:t>I think that can work</w:t>
+      </w:r>
+      <w:r>
+        <w:rPr>
+          <w:rFonts w:ascii="Times New Roman" w:hAnsi="Times New Roman" w:cs="Times New Roman"/>
+        </w:rPr>
+        <w:t xml:space="preserve">. I’ll also update the choice options </w:t>
+      </w:r>
+      <w:r>
+        <w:rPr>
+          <w:rFonts w:ascii="Times New Roman" w:hAnsi="Times New Roman" w:cs="Times New Roman"/>
+        </w:rPr>
+        <w:t xml:space="preserve">if the player decides to stop early with </w:t>
+      </w:r>
+      <w:r>
+        <w:rPr>
+          <w:rFonts w:ascii="Times New Roman" w:hAnsi="Times New Roman" w:cs="Times New Roman"/>
+        </w:rPr>
+        <w:t>‘</w:t>
+      </w:r>
+      <w:r>
+        <w:rPr>
+          <w:rFonts w:ascii="Times New Roman" w:hAnsi="Times New Roman" w:cs="Times New Roman"/>
+        </w:rPr>
+        <w:t>Ronan and Stefan</w:t>
+      </w:r>
+      <w:r>
+        <w:rPr>
+          <w:rFonts w:ascii="Times New Roman" w:hAnsi="Times New Roman" w:cs="Times New Roman"/>
+        </w:rPr>
+        <w:t>’. The good thing with this guide is that it leads into the H.U.N.T.R and Military stuff</w:t>
+      </w:r>
+      <w:r>
+        <w:rPr>
+          <w:rFonts w:ascii="Times New Roman" w:hAnsi="Times New Roman" w:cs="Times New Roman"/>
+        </w:rPr>
+        <w:t>.</w:t>
+      </w:r>
+    </w:p>
+    <w:p>
+      <w:pPr>
+        <w:rPr>
+          <w:rFonts w:ascii="Times New Roman" w:hAnsi="Times New Roman" w:cs="Times New Roman"/>
+        </w:rPr>
+      </w:pPr>
+      <w:r>
+        <w:rPr>
+          <w:rFonts w:ascii="Times New Roman" w:hAnsi="Times New Roman" w:cs="Times New Roman"/>
+        </w:rPr>
+        <w:t>I copied some stuff I think would be better for a different choice</w:t>
+      </w:r>
+      <w:r>
+        <w:rPr>
+          <w:rFonts w:ascii="Times New Roman" w:hAnsi="Times New Roman" w:cs="Times New Roman"/>
+        </w:rPr>
+        <w:t xml:space="preserve"> below:</w:t>
+      </w:r>
+    </w:p>
+    <w:p>
+      <w:pPr>
+        <w:rPr>
+          <w:rFonts w:ascii="Times New Roman" w:hAnsi="Times New Roman" w:cs="Times New Roman"/>
+        </w:rPr>
+      </w:pPr>
+      <w:r>
+        <w:rPr>
+          <w:rFonts w:ascii="Times New Roman" w:hAnsi="Times New Roman" w:cs="Times New Roman"/>
+        </w:rPr>
+        <w:lastRenderedPageBreak/>
+        <w:t>Lorraine: After months with H.U.N.T.R. attacking innocent people, I had no choice but to contact the military for help and now all of a sudden, I’m the new mayor!</w:t>
+      </w:r>
+    </w:p>
+    <w:p>
+      <w:pPr>
+        <w:rPr>
+          <w:rFonts w:ascii="Times New Roman" w:hAnsi="Times New Roman" w:cs="Times New Roman"/>
+        </w:rPr>
+      </w:pPr>
+      <w:r>
+        <w:rPr>
+          <w:rFonts w:ascii="Times New Roman" w:hAnsi="Times New Roman" w:cs="Times New Roman"/>
+        </w:rPr>
+        <w:t>Lorraine: I’m seen as the one in charge!</w:t>
+      </w:r>
+    </w:p>
+    <w:p>
+      <w:pPr>
+        <w:rPr>
+          <w:rFonts w:ascii="Times New Roman" w:hAnsi="Times New Roman" w:cs="Times New Roman"/>
+        </w:rPr>
+      </w:pPr>
+      <w:r>
+        <w:rPr>
+          <w:rFonts w:ascii="Times New Roman" w:hAnsi="Times New Roman" w:cs="Times New Roman"/>
+        </w:rPr>
+        <w:t>Lorraine: They’ve given</w:t>
+      </w:r>
+    </w:p>
+    <w:p>
+      <w:pPr>
+        <w:rPr>
+          <w:rFonts w:ascii="Times New Roman" w:hAnsi="Times New Roman" w:cs="Times New Roman"/>
+        </w:rPr>
+      </w:pPr>
+      <w:r>
+        <w:rPr>
+          <w:rFonts w:ascii="Times New Roman" w:hAnsi="Times New Roman" w:cs="Times New Roman"/>
+        </w:rPr>
+        <w:t xml:space="preserve">Not sure where this is going to </w:t>
+      </w:r>
+      <w:r>
+        <w:rPr>
+          <w:rFonts w:ascii="Times New Roman" w:hAnsi="Times New Roman" w:cs="Times New Roman"/>
+        </w:rPr>
+        <w:t>be, but I know I can use it for something.</w:t>
+      </w:r>
+    </w:p>
+    <w:p>
+      <w:pPr>
+        <w:rPr>
+          <w:rFonts w:ascii="Times New Roman" w:hAnsi="Times New Roman" w:cs="Times New Roman"/>
+        </w:rPr>
+      </w:pPr>
+      <w:r>
+        <w:rPr>
+          <w:rFonts w:ascii="Times New Roman" w:hAnsi="Times New Roman" w:cs="Times New Roman"/>
+        </w:rPr>
+        <w:t>The next part is about the military and H.U.N.T.R</w:t>
+      </w:r>
+      <w:r>
+        <w:rPr>
+          <w:rFonts w:ascii="Times New Roman" w:hAnsi="Times New Roman" w:cs="Times New Roman"/>
+        </w:rPr>
+        <w:t xml:space="preserve">. What do we want to cover? That reminds me, they’re supposed to get that </w:t>
+      </w:r>
+      <w:r>
+        <w:rPr>
+          <w:rFonts w:ascii="Times New Roman" w:hAnsi="Times New Roman" w:cs="Times New Roman"/>
+        </w:rPr>
+        <w:t xml:space="preserve">arm </w:t>
+      </w:r>
+      <w:r>
+        <w:rPr>
+          <w:rFonts w:ascii="Times New Roman" w:hAnsi="Times New Roman" w:cs="Times New Roman"/>
+        </w:rPr>
+        <w:t>band to get access to the refugee center.</w:t>
+      </w:r>
+      <w:r>
+        <w:rPr>
+          <w:rFonts w:ascii="Times New Roman" w:hAnsi="Times New Roman" w:cs="Times New Roman"/>
+        </w:rPr>
+        <w:t xml:space="preserve"> So this will be the conversation for that.</w:t>
+      </w:r>
+    </w:p>
+    <w:p>
+      <w:pPr>
+        <w:rPr>
+          <w:rFonts w:ascii="Times New Roman" w:hAnsi="Times New Roman" w:cs="Times New Roman"/>
+        </w:rPr>
+      </w:pPr>
+      <w:r>
+        <w:rPr>
+          <w:rFonts w:ascii="Times New Roman" w:hAnsi="Times New Roman" w:cs="Times New Roman"/>
+        </w:rPr>
+        <w:t>Also,</w:t>
+      </w:r>
+      <w:r>
+        <w:rPr>
+          <w:rFonts w:ascii="Times New Roman" w:hAnsi="Times New Roman" w:cs="Times New Roman"/>
+        </w:rPr>
+        <w:t xml:space="preserve"> during the conversation</w:t>
+      </w:r>
+      <w:r>
+        <w:rPr>
+          <w:rFonts w:ascii="Times New Roman" w:hAnsi="Times New Roman" w:cs="Times New Roman"/>
+        </w:rPr>
+        <w:t xml:space="preserve"> about the mayors, the player will ask is there anything that Lorraine wants us to relay to </w:t>
+      </w:r>
+      <w:r>
+        <w:rPr>
+          <w:rFonts w:ascii="Times New Roman" w:hAnsi="Times New Roman" w:cs="Times New Roman"/>
+        </w:rPr>
+        <w:t>Stefan for her. It’ll be part of the main story mission, but I need to figure something out for that.</w:t>
+      </w:r>
+      <w:r>
+        <w:rPr>
+          <w:rFonts w:ascii="Times New Roman" w:hAnsi="Times New Roman" w:cs="Times New Roman"/>
+        </w:rPr>
+        <w:t xml:space="preserve"> But let’s stay on track for now.</w:t>
+      </w:r>
+    </w:p>
+    <w:p>
+      <w:pPr>
+        <w:rPr>
+          <w:rFonts w:ascii="Times New Roman" w:hAnsi="Times New Roman" w:cs="Times New Roman"/>
+        </w:rPr>
+      </w:pPr>
+      <w:r>
+        <w:rPr>
+          <w:rFonts w:ascii="Times New Roman" w:hAnsi="Times New Roman" w:cs="Times New Roman"/>
+        </w:rPr>
+        <w:t>Military and H.U.N.T.R.</w:t>
+      </w:r>
+    </w:p>
+    <w:p>
+      <w:pPr>
+        <w:rPr>
+          <w:rFonts w:ascii="Times New Roman" w:hAnsi="Times New Roman" w:cs="Times New Roman"/>
+        </w:rPr>
+      </w:pPr>
     </w:p>
     <w:sectPr>
       <w:pgSz w:w="12240" w:h="15840"/>

</xml_diff>

<commit_message>
Script updates 1/5 Birkdale completed
</commit_message>
<xml_diff>
--- a/Documents/Level II - Malice at McGuire/Birkdale Village Brainstorming.docx
+++ b/Documents/Level II - Malice at McGuire/Birkdale Village Brainstorming.docx
@@ -37,21 +37,7 @@
         <w:rPr>
           <w:rFonts w:ascii="Times New Roman" w:hAnsi="Times New Roman" w:cs="Times New Roman"/>
         </w:rPr>
-        <w:t xml:space="preserve">I know that Birkdale is supposed to be the more accepting side for the Altered, so seeing people walking around that have physical deformities won’t be all that weird. It’ll be impressive, slightly encouraging, and will emulate what life used to be before the Icarus Incident. The player character will feel remorse and if Alistair is there he’ll comment on the possible future that could be had if Gaia continues their work. This will surprise the player commenting on how he isn’t blaming them for this and will explain that when Gaia’s Advocates does complete </w:t>
-      </w:r>
-      <w:proofErr w:type="spellStart"/>
-      <w:r>
-        <w:rPr>
-          <w:rFonts w:ascii="Times New Roman" w:hAnsi="Times New Roman" w:cs="Times New Roman"/>
-        </w:rPr>
-        <w:t>it’s</w:t>
-      </w:r>
-      <w:proofErr w:type="spellEnd"/>
-      <w:r>
-        <w:rPr>
-          <w:rFonts w:ascii="Times New Roman" w:hAnsi="Times New Roman" w:cs="Times New Roman"/>
-        </w:rPr>
-        <w:t xml:space="preserve"> </w:t>
+        <w:t xml:space="preserve">I know that Birkdale is supposed to be the more accepting side for the Altered, so seeing people walking around that have physical deformities won’t be all that weird. It’ll be impressive, slightly encouraging, and will emulate what life used to be before the Icarus Incident. The player character will feel remorse and if Alistair is there he’ll comment on the possible future that could be had if Gaia continues their work. This will surprise the player commenting on how he isn’t blaming them for this and will explain that when Gaia’s Advocates does complete it’s </w:t>
       </w:r>
       <w:r>
         <w:rPr>
@@ -63,21 +49,7 @@
         <w:rPr>
           <w:rFonts w:ascii="Times New Roman" w:hAnsi="Times New Roman" w:cs="Times New Roman"/>
         </w:rPr>
-        <w:t xml:space="preserve"> it doesn’t mean that the people will return to being normal humans. Efforts to support the new change of humanity will be important and the survivors will be the </w:t>
-      </w:r>
-      <w:proofErr w:type="spellStart"/>
-      <w:r>
-        <w:rPr>
-          <w:rFonts w:ascii="Times New Roman" w:hAnsi="Times New Roman" w:cs="Times New Roman"/>
-        </w:rPr>
-        <w:t>one’s</w:t>
-      </w:r>
-      <w:proofErr w:type="spellEnd"/>
-      <w:r>
-        <w:rPr>
-          <w:rFonts w:ascii="Times New Roman" w:hAnsi="Times New Roman" w:cs="Times New Roman"/>
-        </w:rPr>
-        <w:t xml:space="preserve"> to propel humanity to greatness for years to come despite the reconstruction and Gaia’s Advocates will be there for that eventual evolution of humanity.</w:t>
+        <w:t xml:space="preserve"> it doesn’t mean that the people will return to being normal humans. Efforts to support the new change of humanity will be important and the survivors will be the one’s to propel humanity to greatness for years to come despite the reconstruction and Gaia’s Advocates will be there for that eventual evolution of humanity.</w:t>
       </w:r>
     </w:p>
     <w:p>
@@ -519,21 +491,7 @@
         <w:rPr>
           <w:rFonts w:ascii="Times New Roman" w:hAnsi="Times New Roman" w:cs="Times New Roman"/>
         </w:rPr>
-        <w:t xml:space="preserve">s, so I might jot down ideas for conversations, but for the most part I won’t focus on it. I need to figure out how the player actually gets to speak to the mayor. Should </w:t>
-      </w:r>
-      <w:proofErr w:type="spellStart"/>
-      <w:r>
-        <w:rPr>
-          <w:rFonts w:ascii="Times New Roman" w:hAnsi="Times New Roman" w:cs="Times New Roman"/>
-        </w:rPr>
-        <w:t>their</w:t>
-      </w:r>
-      <w:proofErr w:type="spellEnd"/>
-      <w:r>
-        <w:rPr>
-          <w:rFonts w:ascii="Times New Roman" w:hAnsi="Times New Roman" w:cs="Times New Roman"/>
-        </w:rPr>
-        <w:t xml:space="preserve"> be a requirement or </w:t>
+        <w:t xml:space="preserve">s, so I might jot down ideas for conversations, but for the most part I won’t focus on it. I need to figure out how the player actually gets to speak to the mayor. Should their be a requirement or </w:t>
       </w:r>
       <w:r>
         <w:rPr>
@@ -626,21 +584,7 @@
         <w:rPr>
           <w:rFonts w:ascii="Times New Roman" w:hAnsi="Times New Roman" w:cs="Times New Roman"/>
         </w:rPr>
-        <w:t xml:space="preserve"> and were sent </w:t>
-      </w:r>
-      <w:proofErr w:type="spellStart"/>
-      <w:r>
-        <w:rPr>
-          <w:rFonts w:ascii="Times New Roman" w:hAnsi="Times New Roman" w:cs="Times New Roman"/>
-        </w:rPr>
-        <w:t>of</w:t>
-      </w:r>
-      <w:proofErr w:type="spellEnd"/>
-      <w:r>
-        <w:rPr>
-          <w:rFonts w:ascii="Times New Roman" w:hAnsi="Times New Roman" w:cs="Times New Roman"/>
-        </w:rPr>
-        <w:t xml:space="preserve"> behalf of the baron to help with the current</w:t>
+        <w:t xml:space="preserve"> and were sent of behalf of the baron to help with the current</w:t>
       </w:r>
       <w:r>
         <w:rPr>
@@ -1084,21 +1028,7 @@
         <w:rPr>
           <w:rFonts w:ascii="Times New Roman" w:hAnsi="Times New Roman" w:cs="Times New Roman"/>
         </w:rPr>
-        <w:t xml:space="preserve"> I </w:t>
-      </w:r>
-      <w:proofErr w:type="spellStart"/>
-      <w:r>
-        <w:rPr>
-          <w:rFonts w:ascii="Times New Roman" w:hAnsi="Times New Roman" w:cs="Times New Roman"/>
-        </w:rPr>
-        <w:t>gotta</w:t>
-      </w:r>
-      <w:proofErr w:type="spellEnd"/>
-      <w:r>
-        <w:rPr>
-          <w:rFonts w:ascii="Times New Roman" w:hAnsi="Times New Roman" w:cs="Times New Roman"/>
-        </w:rPr>
-        <w:t xml:space="preserve"> re-read more stuff.</w:t>
+        <w:t xml:space="preserve"> I gotta re-read more stuff.</w:t>
       </w:r>
     </w:p>
     <w:p>
@@ -1815,7 +1745,19 @@
         <w:rPr>
           <w:rFonts w:ascii="Times New Roman" w:hAnsi="Times New Roman" w:cs="Times New Roman"/>
         </w:rPr>
-        <w:t xml:space="preserve"> So this will be the conversation for that.</w:t>
+        <w:t xml:space="preserve"> </w:t>
+      </w:r>
+      <w:r>
+        <w:rPr>
+          <w:rFonts w:ascii="Times New Roman" w:hAnsi="Times New Roman" w:cs="Times New Roman"/>
+        </w:rPr>
+        <w:t>So,</w:t>
+      </w:r>
+      <w:r>
+        <w:rPr>
+          <w:rFonts w:ascii="Times New Roman" w:hAnsi="Times New Roman" w:cs="Times New Roman"/>
+        </w:rPr>
+        <w:t xml:space="preserve"> this will be the conversation for that.</w:t>
       </w:r>
     </w:p>
     <w:p>
@@ -1866,6 +1808,776 @@
           <w:rFonts w:ascii="Times New Roman" w:hAnsi="Times New Roman" w:cs="Times New Roman"/>
         </w:rPr>
         <w:t>Military and H.U.N.T.R.</w:t>
+      </w:r>
+    </w:p>
+    <w:p>
+      <w:pPr>
+        <w:rPr>
+          <w:rFonts w:ascii="Times New Roman" w:hAnsi="Times New Roman" w:cs="Times New Roman"/>
+        </w:rPr>
+      </w:pPr>
+      <w:r>
+        <w:rPr>
+          <w:rFonts w:ascii="Times New Roman" w:hAnsi="Times New Roman" w:cs="Times New Roman"/>
+        </w:rPr>
+        <w:t>---------------------------------------------------------------------------------------------------------------------</w:t>
+      </w:r>
+    </w:p>
+    <w:p>
+      <w:pPr>
+        <w:rPr>
+          <w:rFonts w:ascii="Times New Roman" w:hAnsi="Times New Roman" w:cs="Times New Roman"/>
+        </w:rPr>
+      </w:pPr>
+      <w:r>
+        <w:rPr>
+          <w:rFonts w:ascii="Times New Roman" w:hAnsi="Times New Roman" w:cs="Times New Roman"/>
+        </w:rPr>
+        <w:t>Alright, so what do we have for this? What information is important to the player</w:t>
+      </w:r>
+      <w:r>
+        <w:rPr>
+          <w:rFonts w:ascii="Times New Roman" w:hAnsi="Times New Roman" w:cs="Times New Roman"/>
+        </w:rPr>
+        <w:t xml:space="preserve">? They’re getting caught up </w:t>
+      </w:r>
+      <w:r>
+        <w:rPr>
+          <w:rFonts w:ascii="Times New Roman" w:hAnsi="Times New Roman" w:cs="Times New Roman"/>
+        </w:rPr>
+        <w:t xml:space="preserve">on </w:t>
+      </w:r>
+      <w:r>
+        <w:rPr>
+          <w:rFonts w:ascii="Times New Roman" w:hAnsi="Times New Roman" w:cs="Times New Roman"/>
+        </w:rPr>
+        <w:t xml:space="preserve">why the military and H.U.N.T.R is in </w:t>
+      </w:r>
+      <w:r>
+        <w:rPr>
+          <w:rFonts w:ascii="Times New Roman" w:hAnsi="Times New Roman" w:cs="Times New Roman"/>
+        </w:rPr>
+        <w:t>their</w:t>
+      </w:r>
+      <w:r>
+        <w:rPr>
+          <w:rFonts w:ascii="Times New Roman" w:hAnsi="Times New Roman" w:cs="Times New Roman"/>
+        </w:rPr>
+        <w:t xml:space="preserve"> town and they already kind of got the run down with the previous topic</w:t>
+      </w:r>
+      <w:r>
+        <w:rPr>
+          <w:rFonts w:ascii="Times New Roman" w:hAnsi="Times New Roman" w:cs="Times New Roman"/>
+        </w:rPr>
+        <w:t>, but I can use this opportunity to maybe delve into the perspective of the townspeople and who they support. Similar to politics in the real world.</w:t>
+      </w:r>
+    </w:p>
+    <w:p>
+      <w:pPr>
+        <w:rPr>
+          <w:rFonts w:ascii="Times New Roman" w:hAnsi="Times New Roman" w:cs="Times New Roman"/>
+        </w:rPr>
+      </w:pPr>
+      <w:r>
+        <w:rPr>
+          <w:rFonts w:ascii="Times New Roman" w:hAnsi="Times New Roman" w:cs="Times New Roman"/>
+        </w:rPr>
+        <w:t>Going back and looking at the conversation options, I might need to get rid of one</w:t>
+      </w:r>
+      <w:r>
+        <w:rPr>
+          <w:rFonts w:ascii="Times New Roman" w:hAnsi="Times New Roman" w:cs="Times New Roman"/>
+        </w:rPr>
+        <w:t xml:space="preserve"> since they kind of blend together. I think it’ll have to be the ‘Mayors’ choice since explaining the ‘</w:t>
+      </w:r>
+      <w:r>
+        <w:rPr>
+          <w:rFonts w:ascii="Times New Roman" w:hAnsi="Times New Roman" w:cs="Times New Roman"/>
+        </w:rPr>
+        <w:t>Military and</w:t>
+      </w:r>
+      <w:r>
+        <w:rPr>
+          <w:rFonts w:ascii="Times New Roman" w:hAnsi="Times New Roman" w:cs="Times New Roman"/>
+        </w:rPr>
+        <w:t xml:space="preserve"> H.U.N.T.R’ choice will lead into why mayors exist since they are the townspeople’s representative</w:t>
+      </w:r>
+      <w:r>
+        <w:rPr>
+          <w:rFonts w:ascii="Times New Roman" w:hAnsi="Times New Roman" w:cs="Times New Roman"/>
+        </w:rPr>
+        <w:t>. I need to re-read what I wrote for the ‘Nuclear Plant’ option to refresh my memory.</w:t>
+      </w:r>
+    </w:p>
+    <w:p>
+      <w:pPr>
+        <w:rPr>
+          <w:rFonts w:ascii="Times New Roman" w:hAnsi="Times New Roman" w:cs="Times New Roman"/>
+        </w:rPr>
+      </w:pPr>
+      <w:r>
+        <w:rPr>
+          <w:rFonts w:ascii="Times New Roman" w:hAnsi="Times New Roman" w:cs="Times New Roman"/>
+        </w:rPr>
+        <w:t>Lorraine does say something about both sides. Maybe I can use tha</w:t>
+      </w:r>
+      <w:r>
+        <w:rPr>
+          <w:rFonts w:ascii="Times New Roman" w:hAnsi="Times New Roman" w:cs="Times New Roman"/>
+        </w:rPr>
+        <w:t>t in the opener.</w:t>
+      </w:r>
+    </w:p>
+    <w:p>
+      <w:pPr>
+        <w:rPr>
+          <w:rFonts w:ascii="Times New Roman" w:hAnsi="Times New Roman" w:cs="Times New Roman"/>
+        </w:rPr>
+      </w:pPr>
+      <w:r>
+        <w:rPr>
+          <w:rFonts w:ascii="Times New Roman" w:hAnsi="Times New Roman" w:cs="Times New Roman"/>
+        </w:rPr>
+        <w:t>Lorraine: The plant hasn’t been maintained in months since it’s in H.U.N.T.R. territory and the surrounding areas are experiencing power issues.</w:t>
+      </w:r>
+    </w:p>
+    <w:p>
+      <w:pPr>
+        <w:rPr>
+          <w:rFonts w:ascii="Times New Roman" w:hAnsi="Times New Roman" w:cs="Times New Roman"/>
+        </w:rPr>
+      </w:pPr>
+      <w:r>
+        <w:rPr>
+          <w:rFonts w:ascii="Times New Roman" w:hAnsi="Times New Roman" w:cs="Times New Roman"/>
+        </w:rPr>
+        <w:t>Lorraine: In three days, there’s a blackout expected and both sides plan on using it as a chance to attack.</w:t>
+      </w:r>
+    </w:p>
+    <w:p>
+      <w:pPr>
+        <w:rPr>
+          <w:rFonts w:ascii="Times New Roman" w:hAnsi="Times New Roman" w:cs="Times New Roman"/>
+        </w:rPr>
+      </w:pPr>
+      <w:r>
+        <w:rPr>
+          <w:rFonts w:ascii="Times New Roman" w:hAnsi="Times New Roman" w:cs="Times New Roman"/>
+        </w:rPr>
+        <w:t>Lorraine: It’s why I decided to contact Gaia’s Advocates with the help of the Baron.</w:t>
+      </w:r>
+    </w:p>
+    <w:p>
+      <w:pPr>
+        <w:rPr>
+          <w:rFonts w:ascii="Times New Roman" w:hAnsi="Times New Roman" w:cs="Times New Roman"/>
+        </w:rPr>
+      </w:pPr>
+      <w:r>
+        <w:rPr>
+          <w:rFonts w:ascii="Times New Roman" w:hAnsi="Times New Roman" w:cs="Times New Roman"/>
+        </w:rPr>
+        <w:t xml:space="preserve">I think is better suited for the military conversation. </w:t>
+      </w:r>
+    </w:p>
+    <w:p>
+      <w:pPr>
+        <w:rPr>
+          <w:rFonts w:ascii="Times New Roman" w:hAnsi="Times New Roman" w:cs="Times New Roman"/>
+        </w:rPr>
+      </w:pPr>
+      <w:r>
+        <w:rPr>
+          <w:rFonts w:ascii="Times New Roman" w:hAnsi="Times New Roman" w:cs="Times New Roman"/>
+        </w:rPr>
+        <w:t xml:space="preserve">Alright, so </w:t>
+      </w:r>
+      <w:r>
+        <w:rPr>
+          <w:rFonts w:ascii="Times New Roman" w:hAnsi="Times New Roman" w:cs="Times New Roman"/>
+        </w:rPr>
+        <w:t xml:space="preserve">how do I open for this </w:t>
+      </w:r>
+      <w:r>
+        <w:rPr>
+          <w:rFonts w:ascii="Times New Roman" w:hAnsi="Times New Roman" w:cs="Times New Roman"/>
+        </w:rPr>
+        <w:t xml:space="preserve">dialogue choice? </w:t>
+      </w:r>
+    </w:p>
+    <w:p>
+      <w:pPr>
+        <w:rPr>
+          <w:rFonts w:ascii="Times New Roman" w:hAnsi="Times New Roman" w:cs="Times New Roman"/>
+        </w:rPr>
+      </w:pPr>
+      <w:r>
+        <w:rPr>
+          <w:rFonts w:ascii="Times New Roman" w:hAnsi="Times New Roman" w:cs="Times New Roman"/>
+        </w:rPr>
+        <w:t xml:space="preserve">H.U.N.T.R. showing up and attacking the people of Hunter’s Pointe </w:t>
+      </w:r>
+      <w:r>
+        <w:rPr>
+          <w:rFonts w:ascii="Times New Roman" w:hAnsi="Times New Roman" w:cs="Times New Roman"/>
+        </w:rPr>
+        <w:sym w:font="Wingdings" w:char="F0E0"/>
+      </w:r>
+      <w:r>
+        <w:rPr>
+          <w:rFonts w:ascii="Times New Roman" w:hAnsi="Times New Roman" w:cs="Times New Roman"/>
+        </w:rPr>
+        <w:t xml:space="preserve"> Word got around with the influx of refugee’s that Stefan was </w:t>
+      </w:r>
+      <w:r>
+        <w:rPr>
+          <w:rFonts w:ascii="Times New Roman" w:hAnsi="Times New Roman" w:cs="Times New Roman"/>
+        </w:rPr>
+        <w:t>involved</w:t>
+      </w:r>
+      <w:r>
+        <w:rPr>
+          <w:rFonts w:ascii="Times New Roman" w:hAnsi="Times New Roman" w:cs="Times New Roman"/>
+        </w:rPr>
+        <w:t xml:space="preserve"> and their target was controlling the hospital</w:t>
+      </w:r>
+      <w:r>
+        <w:rPr>
+          <w:rFonts w:ascii="Times New Roman" w:hAnsi="Times New Roman" w:cs="Times New Roman"/>
+        </w:rPr>
+        <w:t xml:space="preserve"> </w:t>
+      </w:r>
+      <w:r>
+        <w:rPr>
+          <w:rFonts w:ascii="Times New Roman" w:hAnsi="Times New Roman" w:cs="Times New Roman"/>
+        </w:rPr>
+        <w:sym w:font="Wingdings" w:char="F0E0"/>
+      </w:r>
+      <w:r>
+        <w:rPr>
+          <w:rFonts w:ascii="Times New Roman" w:hAnsi="Times New Roman" w:cs="Times New Roman"/>
+        </w:rPr>
+        <w:t xml:space="preserve"> She </w:t>
+      </w:r>
+      <w:r>
+        <w:rPr>
+          <w:rFonts w:ascii="Times New Roman" w:hAnsi="Times New Roman" w:cs="Times New Roman"/>
+        </w:rPr>
+        <w:lastRenderedPageBreak/>
+        <w:t>wanted to assume that Stefan was trying to stop H.U.N.T.R., but the</w:t>
+      </w:r>
+      <w:r>
+        <w:rPr>
+          <w:rFonts w:ascii="Times New Roman" w:hAnsi="Times New Roman" w:cs="Times New Roman"/>
+        </w:rPr>
+        <w:t xml:space="preserve">y only concentrated their attacks at night in areas only people of the town would know where easily exploitable </w:t>
+      </w:r>
+      <w:r>
+        <w:rPr>
+          <w:rFonts w:ascii="Times New Roman" w:hAnsi="Times New Roman" w:cs="Times New Roman"/>
+        </w:rPr>
+        <w:sym w:font="Wingdings" w:char="F0E0"/>
+      </w:r>
+      <w:r>
+        <w:rPr>
+          <w:rFonts w:ascii="Times New Roman" w:hAnsi="Times New Roman" w:cs="Times New Roman"/>
+        </w:rPr>
+        <w:t xml:space="preserve"> Calling the government for support </w:t>
+      </w:r>
+      <w:r>
+        <w:rPr>
+          <w:rFonts w:ascii="Times New Roman" w:hAnsi="Times New Roman" w:cs="Times New Roman"/>
+        </w:rPr>
+        <w:t xml:space="preserve">was a choice she had to make to protect herself and the people of her side of town </w:t>
+      </w:r>
+      <w:r>
+        <w:rPr>
+          <w:rFonts w:ascii="Times New Roman" w:hAnsi="Times New Roman" w:cs="Times New Roman"/>
+        </w:rPr>
+        <w:sym w:font="Wingdings" w:char="F0E0"/>
+      </w:r>
+      <w:r>
+        <w:rPr>
+          <w:rFonts w:ascii="Times New Roman" w:hAnsi="Times New Roman" w:cs="Times New Roman"/>
+        </w:rPr>
+        <w:t xml:space="preserve"> </w:t>
+      </w:r>
+      <w:r>
+        <w:rPr>
+          <w:rFonts w:ascii="Times New Roman" w:hAnsi="Times New Roman" w:cs="Times New Roman"/>
+        </w:rPr>
+        <w:t>The military unit tried to make contact with H.U.N.T.R</w:t>
+      </w:r>
+      <w:r>
+        <w:rPr>
+          <w:rFonts w:ascii="Times New Roman" w:hAnsi="Times New Roman" w:cs="Times New Roman"/>
+        </w:rPr>
+        <w:t xml:space="preserve">. and was attacked having many of their team killed forcing a retreat </w:t>
+      </w:r>
+      <w:r>
+        <w:rPr>
+          <w:rFonts w:ascii="Times New Roman" w:hAnsi="Times New Roman" w:cs="Times New Roman"/>
+        </w:rPr>
+        <w:sym w:font="Wingdings" w:char="F0E0"/>
+      </w:r>
+      <w:r>
+        <w:rPr>
+          <w:rFonts w:ascii="Times New Roman" w:hAnsi="Times New Roman" w:cs="Times New Roman"/>
+        </w:rPr>
+        <w:t xml:space="preserve"> They contacted their main unit for support and </w:t>
+      </w:r>
+      <w:r>
+        <w:rPr>
+          <w:rFonts w:ascii="Times New Roman" w:hAnsi="Times New Roman" w:cs="Times New Roman"/>
+        </w:rPr>
+        <w:t xml:space="preserve">a shift in the emotional state of the soldiers occurred where they opted to recruit the people of the town to fight alongside of them. </w:t>
+      </w:r>
+      <w:r>
+        <w:rPr>
+          <w:rFonts w:ascii="Times New Roman" w:hAnsi="Times New Roman" w:cs="Times New Roman"/>
+        </w:rPr>
+        <w:sym w:font="Wingdings" w:char="F0E0"/>
+      </w:r>
+      <w:r>
+        <w:rPr>
+          <w:rFonts w:ascii="Times New Roman" w:hAnsi="Times New Roman" w:cs="Times New Roman"/>
+        </w:rPr>
+        <w:t xml:space="preserve"> </w:t>
+      </w:r>
+      <w:r>
+        <w:rPr>
+          <w:rFonts w:ascii="Times New Roman" w:hAnsi="Times New Roman" w:cs="Times New Roman"/>
+        </w:rPr>
+        <w:t xml:space="preserve">This </w:t>
+      </w:r>
+      <w:r>
+        <w:rPr>
+          <w:rFonts w:ascii="Times New Roman" w:hAnsi="Times New Roman" w:cs="Times New Roman"/>
+        </w:rPr>
+        <w:t xml:space="preserve">only strengthened the </w:t>
+      </w:r>
+      <w:r>
+        <w:rPr>
+          <w:rFonts w:ascii="Times New Roman" w:hAnsi="Times New Roman" w:cs="Times New Roman"/>
+        </w:rPr>
+        <w:t>hatred of H.U.N.T.R. and</w:t>
+      </w:r>
+      <w:r>
+        <w:rPr>
+          <w:rFonts w:ascii="Times New Roman" w:hAnsi="Times New Roman" w:cs="Times New Roman"/>
+        </w:rPr>
+        <w:t xml:space="preserve"> the other side of town while others fear that the military is just doing the same thing t</w:t>
+      </w:r>
+      <w:r>
+        <w:rPr>
+          <w:rFonts w:ascii="Times New Roman" w:hAnsi="Times New Roman" w:cs="Times New Roman"/>
+        </w:rPr>
+        <w:t>o them as H.U.N.T.R. is doing. Overall, the people fear</w:t>
+      </w:r>
+      <w:r>
+        <w:rPr>
+          <w:rFonts w:ascii="Times New Roman" w:hAnsi="Times New Roman" w:cs="Times New Roman"/>
+        </w:rPr>
+        <w:t xml:space="preserve"> that they have no say or power over their situation</w:t>
+      </w:r>
+      <w:r>
+        <w:rPr>
+          <w:rFonts w:ascii="Times New Roman" w:hAnsi="Times New Roman" w:cs="Times New Roman"/>
+        </w:rPr>
+        <w:t xml:space="preserve"> and feel forced to pick a side</w:t>
+      </w:r>
+      <w:r>
+        <w:rPr>
+          <w:rFonts w:ascii="Times New Roman" w:hAnsi="Times New Roman" w:cs="Times New Roman"/>
+        </w:rPr>
+        <w:t xml:space="preserve">. Lorraine will </w:t>
+      </w:r>
+      <w:r>
+        <w:rPr>
+          <w:rFonts w:ascii="Times New Roman" w:hAnsi="Times New Roman" w:cs="Times New Roman"/>
+        </w:rPr>
+        <w:t xml:space="preserve">try </w:t>
+      </w:r>
+      <w:r>
+        <w:rPr>
+          <w:rFonts w:ascii="Times New Roman" w:hAnsi="Times New Roman" w:cs="Times New Roman"/>
+        </w:rPr>
+        <w:t>to give some examples/perspectives of pro-military people</w:t>
+      </w:r>
+      <w:r>
+        <w:rPr>
+          <w:rFonts w:ascii="Times New Roman" w:hAnsi="Times New Roman" w:cs="Times New Roman"/>
+        </w:rPr>
+        <w:sym w:font="Wingdings" w:char="F0E0"/>
+      </w:r>
+      <w:r>
+        <w:rPr>
+          <w:rFonts w:ascii="Times New Roman" w:hAnsi="Times New Roman" w:cs="Times New Roman"/>
+        </w:rPr>
+        <w:t xml:space="preserve"> The player can question whether getting a third party involved was a good idea, but it’ll be explained that </w:t>
+      </w:r>
+      <w:r>
+        <w:rPr>
+          <w:rFonts w:ascii="Times New Roman" w:hAnsi="Times New Roman" w:cs="Times New Roman"/>
+        </w:rPr>
+        <w:t>maintaining the plan</w:t>
+      </w:r>
+      <w:r>
+        <w:rPr>
+          <w:rFonts w:ascii="Times New Roman" w:hAnsi="Times New Roman" w:cs="Times New Roman"/>
+        </w:rPr>
+        <w:t xml:space="preserve">t helps everyone </w:t>
+      </w:r>
+      <w:r>
+        <w:rPr>
+          <w:rFonts w:ascii="Times New Roman" w:hAnsi="Times New Roman" w:cs="Times New Roman"/>
+        </w:rPr>
+        <w:sym w:font="Wingdings" w:char="F0E0"/>
+      </w:r>
+      <w:r>
+        <w:rPr>
+          <w:rFonts w:ascii="Times New Roman" w:hAnsi="Times New Roman" w:cs="Times New Roman"/>
+        </w:rPr>
+        <w:t xml:space="preserve"> </w:t>
+      </w:r>
+      <w:r>
+        <w:rPr>
+          <w:rFonts w:ascii="Times New Roman" w:hAnsi="Times New Roman" w:cs="Times New Roman"/>
+        </w:rPr>
+        <w:t>Lorraine will express dissatisfaction with</w:t>
+      </w:r>
+      <w:r>
+        <w:rPr>
+          <w:rFonts w:ascii="Times New Roman" w:hAnsi="Times New Roman" w:cs="Times New Roman"/>
+        </w:rPr>
+        <w:t xml:space="preserve"> being appointed as mayor after seeing ho</w:t>
+      </w:r>
+      <w:r>
+        <w:rPr>
+          <w:rFonts w:ascii="Times New Roman" w:hAnsi="Times New Roman" w:cs="Times New Roman"/>
+        </w:rPr>
+        <w:t>w</w:t>
+      </w:r>
+      <w:r>
+        <w:rPr>
+          <w:rFonts w:ascii="Times New Roman" w:hAnsi="Times New Roman" w:cs="Times New Roman"/>
+        </w:rPr>
+        <w:t xml:space="preserve"> difficult it is to </w:t>
+      </w:r>
+      <w:r>
+        <w:rPr>
+          <w:rFonts w:ascii="Times New Roman" w:hAnsi="Times New Roman" w:cs="Times New Roman"/>
+        </w:rPr>
+        <w:t xml:space="preserve">represent a heavily divided, yet justifiably so, </w:t>
+      </w:r>
+      <w:r>
+        <w:rPr>
+          <w:rFonts w:ascii="Times New Roman" w:hAnsi="Times New Roman" w:cs="Times New Roman"/>
+        </w:rPr>
+        <w:t>people.</w:t>
+      </w:r>
+    </w:p>
+    <w:p>
+      <w:pPr>
+        <w:rPr>
+          <w:rFonts w:ascii="Times New Roman" w:hAnsi="Times New Roman" w:cs="Times New Roman"/>
+        </w:rPr>
+      </w:pPr>
+      <w:r>
+        <w:rPr>
+          <w:rFonts w:ascii="Times New Roman" w:hAnsi="Times New Roman" w:cs="Times New Roman"/>
+        </w:rPr>
+        <w:t xml:space="preserve">The HAM radio is probably the easiest one to talk about. Same with contacting Gaia’s Advocates. I can do that without </w:t>
+      </w:r>
+      <w:r>
+        <w:rPr>
+          <w:rFonts w:ascii="Times New Roman" w:hAnsi="Times New Roman" w:cs="Times New Roman"/>
+        </w:rPr>
+        <w:t>needing to brainstorm.</w:t>
+      </w:r>
+      <w:r>
+        <w:rPr>
+          <w:rFonts w:ascii="Times New Roman" w:hAnsi="Times New Roman" w:cs="Times New Roman"/>
+        </w:rPr>
+        <w:t xml:space="preserve"> Maybe during the Contacting Gaia’s </w:t>
+      </w:r>
+      <w:r>
+        <w:rPr>
+          <w:rFonts w:ascii="Times New Roman" w:hAnsi="Times New Roman" w:cs="Times New Roman"/>
+        </w:rPr>
+        <w:t>Advocates,</w:t>
+      </w:r>
+      <w:r>
+        <w:rPr>
+          <w:rFonts w:ascii="Times New Roman" w:hAnsi="Times New Roman" w:cs="Times New Roman"/>
+        </w:rPr>
+        <w:t xml:space="preserve"> the player can ask </w:t>
+      </w:r>
+      <w:r>
+        <w:rPr>
+          <w:rFonts w:ascii="Times New Roman" w:hAnsi="Times New Roman" w:cs="Times New Roman"/>
+        </w:rPr>
+        <w:t xml:space="preserve">Lorraine if there’s a message she wants passed along to Stefan. Also don’t forget to give </w:t>
+      </w:r>
+      <w:r>
+        <w:rPr>
+          <w:rFonts w:ascii="Times New Roman" w:hAnsi="Times New Roman" w:cs="Times New Roman"/>
+        </w:rPr>
+        <w:t>the player the refugee arm band in order to enter the re</w:t>
+      </w:r>
+      <w:r>
+        <w:rPr>
+          <w:rFonts w:ascii="Times New Roman" w:hAnsi="Times New Roman" w:cs="Times New Roman"/>
+        </w:rPr>
+        <w:t>fugee center.</w:t>
+      </w:r>
+    </w:p>
+    <w:p>
+      <w:pPr>
+        <w:rPr>
+          <w:rFonts w:ascii="Times New Roman" w:hAnsi="Times New Roman" w:cs="Times New Roman"/>
+        </w:rPr>
+      </w:pPr>
+      <w:r>
+        <w:rPr>
+          <w:rFonts w:ascii="Times New Roman" w:hAnsi="Times New Roman" w:cs="Times New Roman"/>
+        </w:rPr>
+        <w:t>That about settles it for speaking to Lorraine.</w:t>
+      </w:r>
+      <w:r>
+        <w:rPr>
+          <w:rFonts w:ascii="Times New Roman" w:hAnsi="Times New Roman" w:cs="Times New Roman"/>
+        </w:rPr>
+        <w:t xml:space="preserve"> I think the next thing to focus on would be the overall conversations that the player can have with</w:t>
+      </w:r>
+      <w:r>
+        <w:rPr>
+          <w:rFonts w:ascii="Times New Roman" w:hAnsi="Times New Roman" w:cs="Times New Roman"/>
+        </w:rPr>
+        <w:t xml:space="preserve"> the people in the town.</w:t>
+      </w:r>
+      <w:r>
+        <w:rPr>
+          <w:rFonts w:ascii="Times New Roman" w:hAnsi="Times New Roman" w:cs="Times New Roman"/>
+        </w:rPr>
+        <w:t xml:space="preserve"> The only special thing that happens in this side of town is the gooner Pokémon battle. </w:t>
+      </w:r>
+      <w:r>
+        <w:rPr>
+          <w:rFonts w:ascii="Times New Roman" w:hAnsi="Times New Roman" w:cs="Times New Roman"/>
+        </w:rPr>
+        <w:t>There’s a lot of work to still do for this side, but for the most part things are figured out. Once the main stuff is done I’ll consider</w:t>
+      </w:r>
+      <w:r>
+        <w:rPr>
+          <w:rFonts w:ascii="Times New Roman" w:hAnsi="Times New Roman" w:cs="Times New Roman"/>
+        </w:rPr>
+        <w:t xml:space="preserve"> different NPCs f</w:t>
+      </w:r>
+      <w:r>
+        <w:rPr>
+          <w:rFonts w:ascii="Times New Roman" w:hAnsi="Times New Roman" w:cs="Times New Roman"/>
+        </w:rPr>
+        <w:t xml:space="preserve">or the other days like the various competitors for the </w:t>
+      </w:r>
+      <w:r>
+        <w:rPr>
+          <w:rFonts w:ascii="Times New Roman" w:hAnsi="Times New Roman" w:cs="Times New Roman"/>
+        </w:rPr>
+        <w:t>arm-wrestling</w:t>
+      </w:r>
+      <w:r>
+        <w:rPr>
+          <w:rFonts w:ascii="Times New Roman" w:hAnsi="Times New Roman" w:cs="Times New Roman"/>
+        </w:rPr>
+        <w:t xml:space="preserve"> mini game.</w:t>
+      </w:r>
+    </w:p>
+    <w:p>
+      <w:pPr>
+        <w:rPr>
+          <w:rFonts w:ascii="Times New Roman" w:hAnsi="Times New Roman" w:cs="Times New Roman"/>
+        </w:rPr>
+      </w:pPr>
+      <w:r>
+        <w:rPr>
+          <w:rFonts w:ascii="Times New Roman" w:hAnsi="Times New Roman" w:cs="Times New Roman"/>
+        </w:rPr>
+        <w:t>I guess the next big thing is the refugee center</w:t>
+      </w:r>
+      <w:r>
+        <w:rPr>
+          <w:rFonts w:ascii="Times New Roman" w:hAnsi="Times New Roman" w:cs="Times New Roman"/>
+        </w:rPr>
+        <w:t xml:space="preserve">, then the military guys running around, and the computer shop. The park will </w:t>
+      </w:r>
+      <w:r>
+        <w:rPr>
+          <w:rFonts w:ascii="Times New Roman" w:hAnsi="Times New Roman" w:cs="Times New Roman"/>
+        </w:rPr>
+        <w:t>the changing NPCs and where the gooner battle will happen.</w:t>
+      </w:r>
+      <w:r>
+        <w:rPr>
+          <w:rFonts w:ascii="Times New Roman" w:hAnsi="Times New Roman" w:cs="Times New Roman"/>
+        </w:rPr>
+        <w:t xml:space="preserve"> But I think that’s it for Birkdale. Oh, what side quests occur in Birkdale besides the gooner battle? I’ll need to check.</w:t>
+      </w:r>
+      <w:r>
+        <w:rPr>
+          <w:rFonts w:ascii="Times New Roman" w:hAnsi="Times New Roman" w:cs="Times New Roman"/>
+        </w:rPr>
+        <w:t xml:space="preserve"> </w:t>
+      </w:r>
+      <w:r>
+        <w:rPr>
+          <w:rFonts w:ascii="Times New Roman" w:hAnsi="Times New Roman" w:cs="Times New Roman"/>
+        </w:rPr>
+        <w:t>Also,</w:t>
+      </w:r>
+      <w:r>
+        <w:rPr>
+          <w:rFonts w:ascii="Times New Roman" w:hAnsi="Times New Roman" w:cs="Times New Roman"/>
+        </w:rPr>
+        <w:t xml:space="preserve"> what counts as </w:t>
+      </w:r>
+      <w:r>
+        <w:rPr>
+          <w:rFonts w:ascii="Times New Roman" w:hAnsi="Times New Roman" w:cs="Times New Roman"/>
+        </w:rPr>
+        <w:t>Main Events for the counter for Birkdale</w:t>
+      </w:r>
+      <w:r>
+        <w:rPr>
+          <w:rFonts w:ascii="Times New Roman" w:hAnsi="Times New Roman" w:cs="Times New Roman"/>
+        </w:rPr>
+        <w:t>? I’ll figure out the list for that.</w:t>
+      </w:r>
+    </w:p>
+    <w:p>
+      <w:pPr>
+        <w:rPr>
+          <w:rFonts w:ascii="Times New Roman" w:hAnsi="Times New Roman" w:cs="Times New Roman"/>
+        </w:rPr>
+      </w:pPr>
+      <w:r>
+        <w:rPr>
+          <w:rFonts w:ascii="Times New Roman" w:hAnsi="Times New Roman" w:cs="Times New Roman"/>
+        </w:rPr>
+        <w:t>---------------------------------------------------------------------------------------------------------------------</w:t>
+      </w:r>
+    </w:p>
+    <w:p>
+      <w:pPr>
+        <w:rPr>
+          <w:rFonts w:ascii="Times New Roman" w:hAnsi="Times New Roman" w:cs="Times New Roman"/>
+        </w:rPr>
+      </w:pPr>
+      <w:r>
+        <w:rPr>
+          <w:rFonts w:ascii="Times New Roman" w:hAnsi="Times New Roman" w:cs="Times New Roman"/>
+        </w:rPr>
+        <w:t xml:space="preserve">What’s </w:t>
+      </w:r>
+      <w:r>
+        <w:rPr>
+          <w:rFonts w:ascii="Times New Roman" w:hAnsi="Times New Roman" w:cs="Times New Roman"/>
+        </w:rPr>
+        <w:t>the message she wants to pass along? What’s the point of the message?</w:t>
+      </w:r>
+      <w:r>
+        <w:rPr>
+          <w:rFonts w:ascii="Times New Roman" w:hAnsi="Times New Roman" w:cs="Times New Roman"/>
+        </w:rPr>
+        <w:t xml:space="preserve"> What impact is it supposed to have on Stefan?</w:t>
+      </w:r>
+      <w:r>
+        <w:rPr>
+          <w:rFonts w:ascii="Times New Roman" w:hAnsi="Times New Roman" w:cs="Times New Roman"/>
+        </w:rPr>
+        <w:t xml:space="preserve"> </w:t>
+      </w:r>
+    </w:p>
+    <w:p>
+      <w:pPr>
+        <w:rPr>
+          <w:rFonts w:ascii="Times New Roman" w:hAnsi="Times New Roman" w:cs="Times New Roman"/>
+        </w:rPr>
+      </w:pPr>
+      <w:r>
+        <w:rPr>
+          <w:rFonts w:ascii="Times New Roman" w:hAnsi="Times New Roman" w:cs="Times New Roman"/>
+        </w:rPr>
+        <w:t>Maybe to tell him he still has a chance. That she cares about him. Maybe she forgives him</w:t>
+      </w:r>
+      <w:r>
+        <w:rPr>
+          <w:rFonts w:ascii="Times New Roman" w:hAnsi="Times New Roman" w:cs="Times New Roman"/>
+        </w:rPr>
+        <w:t>.</w:t>
+      </w:r>
+      <w:r>
+        <w:rPr>
+          <w:rFonts w:ascii="Times New Roman" w:hAnsi="Times New Roman" w:cs="Times New Roman"/>
+        </w:rPr>
+        <w:t xml:space="preserve"> I feel like that’s very simple though. It’s unique given context, but eh. It feels weak.</w:t>
+      </w:r>
+      <w:r>
+        <w:rPr>
+          <w:rFonts w:ascii="Times New Roman" w:hAnsi="Times New Roman" w:cs="Times New Roman"/>
+        </w:rPr>
+        <w:t xml:space="preserve"> Maybe that she wants to know what really happened with him? She knows though. At least she has her own opinion on it.</w:t>
+      </w:r>
+      <w:r>
+        <w:rPr>
+          <w:rFonts w:ascii="Times New Roman" w:hAnsi="Times New Roman" w:cs="Times New Roman"/>
+        </w:rPr>
+        <w:t xml:space="preserve"> What would she want to tell him</w:t>
+      </w:r>
+      <w:r>
+        <w:rPr>
+          <w:rFonts w:ascii="Times New Roman" w:hAnsi="Times New Roman" w:cs="Times New Roman"/>
+        </w:rPr>
+        <w:t xml:space="preserve">? </w:t>
+      </w:r>
+    </w:p>
+    <w:p>
+      <w:pPr>
+        <w:rPr>
+          <w:rFonts w:ascii="Times New Roman" w:hAnsi="Times New Roman" w:cs="Times New Roman"/>
+        </w:rPr>
+      </w:pPr>
+      <w:r>
+        <w:rPr>
+          <w:rFonts w:ascii="Times New Roman" w:hAnsi="Times New Roman" w:cs="Times New Roman"/>
+        </w:rPr>
+        <w:t>I just…</w:t>
+      </w:r>
+    </w:p>
+    <w:p>
+      <w:pPr>
+        <w:rPr>
+          <w:rFonts w:ascii="Times New Roman" w:hAnsi="Times New Roman" w:cs="Times New Roman"/>
+        </w:rPr>
+      </w:pPr>
+      <w:r>
+        <w:rPr>
+          <w:rFonts w:ascii="Times New Roman" w:hAnsi="Times New Roman" w:cs="Times New Roman"/>
+        </w:rPr>
+        <w:lastRenderedPageBreak/>
+        <w:t>I just want to kno</w:t>
+      </w:r>
+      <w:r>
+        <w:rPr>
+          <w:rFonts w:ascii="Times New Roman" w:hAnsi="Times New Roman" w:cs="Times New Roman"/>
+        </w:rPr>
+        <w:t>w that she woul</w:t>
+      </w:r>
+      <w:r>
+        <w:rPr>
+          <w:rFonts w:ascii="Times New Roman" w:hAnsi="Times New Roman" w:cs="Times New Roman"/>
+        </w:rPr>
+        <w:t>d’ve said yes. That she still would say yes</w:t>
       </w:r>
     </w:p>
     <w:p>

</xml_diff>